<commit_message>
#859 fixed tutorial, matching ExampleAgent and examplepackage. Fixed build script.
</commit_message>
<xml_diff>
--- a/NegotiatorGUI/tutorials/tutorial_docs/Quick Start Tutorial - How to Compile.docx
+++ b/NegotiatorGUI/tutorials/tutorial_docs/Quick Start Tutorial - How to Compile.docx
@@ -43,7 +43,7 @@
                     <a:blip r:embed="rId5">
                       <a:extLst>
                         <a:ext uri="{28A0092B-C50C-407E-A947-70E740481C1C}">
-                          <a14:useLocalDpi xmlns:a14="http://schemas.microsoft.com/office/drawing/2010/main" xmlns:pic="http://schemas.openxmlformats.org/drawingml/2006/picture" xmlns:a="http://schemas.openxmlformats.org/drawingml/2006/main" xmlns:wps="http://schemas.microsoft.com/office/word/2010/wordprocessingShape" xmlns:wne="http://schemas.microsoft.com/office/word/2006/wordml" xmlns:wpi="http://schemas.microsoft.com/office/word/2010/wordprocessingInk" xmlns:wpg="http://schemas.microsoft.com/office/word/2010/wordprocessingGroup" xmlns:w14="http://schemas.microsoft.com/office/word/2010/wordml" xmlns:w="http://schemas.openxmlformats.org/wordprocessingml/2006/main" xmlns:w10="urn:schemas-microsoft-com:office:word" xmlns:wp="http://schemas.openxmlformats.org/drawingml/2006/wordprocessingDrawing" xmlns:wp14="http://schemas.microsoft.com/office/word/2010/wordprocessingDrawing" xmlns:v="urn:schemas-microsoft-com:vml" xmlns:m="http://schemas.openxmlformats.org/officeDocument/2006/math" xmlns:r="http://schemas.openxmlformats.org/officeDocument/2006/relationships" xmlns:o="urn:schemas-microsoft-com:office:office" xmlns:mv="urn:schemas-microsoft-com:mac:vml" xmlns:mc="http://schemas.openxmlformats.org/markup-compatibility/2006" xmlns:mo="http://schemas.microsoft.com/office/mac/office/2008/main" xmlns:wpc="http://schemas.microsoft.com/office/word/2010/wordprocessingCanvas" xmlns="" val="0"/>
+                          <a14:useLocalDpi xmlns="" xmlns:wpc="http://schemas.microsoft.com/office/word/2010/wordprocessingCanvas" xmlns:mo="http://schemas.microsoft.com/office/mac/office/2008/main" xmlns:mc="http://schemas.openxmlformats.org/markup-compatibility/2006" xmlns:mv="urn:schemas-microsoft-com:mac:vml" xmlns:o="urn:schemas-microsoft-com:office:office" xmlns:r="http://schemas.openxmlformats.org/officeDocument/2006/relationships" xmlns:m="http://schemas.openxmlformats.org/officeDocument/2006/math" xmlns:v="urn:schemas-microsoft-com:vml" xmlns:wp14="http://schemas.microsoft.com/office/word/2010/wordprocessingDrawing" xmlns:wp="http://schemas.openxmlformats.org/drawingml/2006/wordprocessingDrawing" xmlns:w10="urn:schemas-microsoft-com:office:word" xmlns:w="http://schemas.openxmlformats.org/wordprocessingml/2006/main" xmlns:w14="http://schemas.microsoft.com/office/word/2010/wordml" xmlns:wpg="http://schemas.microsoft.com/office/word/2010/wordprocessingGroup" xmlns:wpi="http://schemas.microsoft.com/office/word/2010/wordprocessingInk" xmlns:wne="http://schemas.microsoft.com/office/word/2006/wordml" xmlns:wps="http://schemas.microsoft.com/office/word/2010/wordprocessingShape" xmlns:a="http://schemas.openxmlformats.org/drawingml/2006/main" xmlns:pic="http://schemas.openxmlformats.org/drawingml/2006/picture" xmlns:a14="http://schemas.microsoft.com/office/drawing/2010/main" xmlns:ve="http://schemas.openxmlformats.org/markup-compatibility/2006" val="0"/>
                         </a:ext>
                       </a:extLst>
                     </a:blip>
@@ -223,7 +223,7 @@
           <w:noProof/>
         </w:rPr>
         <w:pict>
-          <v:oval id="Oval 30" o:spid="_x0000_s1026" style="position:absolute;margin-left:326.4pt;margin-top:74.4pt;width:165.6pt;height:34.4pt;z-index:251661312;visibility:visible;mso-wrap-style:square;mso-width-percent:0;mso-height-percent:0;mso-wrap-distance-left:9pt;mso-wrap-distance-top:0;mso-wrap-distance-right:9pt;mso-wrap-distance-bottom:0;mso-position-horizontal:absolute;mso-position-horizontal-relative:text;mso-position-vertical:absolute;mso-position-vertical-relative:text;mso-width-percent:0;mso-height-percent:0;mso-width-relative:margin;mso-height-relative:margin;v-text-anchor:middle" o:gfxdata="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" filled="f" strokecolor="red" strokeweight="1.5pt">
+          <v:oval id="Oval 30" o:spid="_x0000_s1026" style="position:absolute;margin-left:257.55pt;margin-top:84.15pt;width:110.7pt;height:17.25pt;z-index:251661312;visibility:visible;mso-wrap-style:square;mso-wrap-distance-left:9pt;mso-wrap-distance-top:0;mso-wrap-distance-right:9pt;mso-wrap-distance-bottom:0;mso-position-horizontal:absolute;mso-position-horizontal-relative:text;mso-position-vertical:absolute;mso-position-vertical-relative:text;mso-width-relative:margin;mso-height-relative:margin;v-text-anchor:middle" o:gfxdata="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" filled="f" strokecolor="red" strokeweight="1.5pt">
             <v:shadow on="t" opacity="22937f" mv:blur="40000f" origin=",.5" offset="0,23000emu"/>
           </v:oval>
         </w:pict>
@@ -241,8 +241,8 @@
         </w:rPr>
         <w:drawing>
           <wp:inline distT="0" distB="0" distL="0" distR="0">
-            <wp:extent cx="5862320" cy="2856336"/>
-            <wp:effectExtent l="0" t="0" r="5080" b="0"/>
+            <wp:extent cx="5119239" cy="2494280"/>
+            <wp:effectExtent l="25400" t="0" r="11561" b="0"/>
             <wp:docPr id="29" name="Picture 6"/>
             <wp:cNvGraphicFramePr>
               <a:graphicFrameLocks xmlns:a="http://schemas.openxmlformats.org/drawingml/2006/main" noChangeAspect="1"/>
@@ -260,7 +260,7 @@
                     <a:blip r:embed="rId6">
                       <a:extLst>
                         <a:ext uri="{28A0092B-C50C-407E-A947-70E740481C1C}">
-                          <a14:useLocalDpi xmlns:a14="http://schemas.microsoft.com/office/drawing/2010/main" xmlns:pic="http://schemas.openxmlformats.org/drawingml/2006/picture" xmlns:a="http://schemas.openxmlformats.org/drawingml/2006/main" xmlns:wps="http://schemas.microsoft.com/office/word/2010/wordprocessingShape" xmlns:wne="http://schemas.microsoft.com/office/word/2006/wordml" xmlns:wpi="http://schemas.microsoft.com/office/word/2010/wordprocessingInk" xmlns:wpg="http://schemas.microsoft.com/office/word/2010/wordprocessingGroup" xmlns:w14="http://schemas.microsoft.com/office/word/2010/wordml" xmlns:w="http://schemas.openxmlformats.org/wordprocessingml/2006/main" xmlns:w10="urn:schemas-microsoft-com:office:word" xmlns:wp="http://schemas.openxmlformats.org/drawingml/2006/wordprocessingDrawing" xmlns:wp14="http://schemas.microsoft.com/office/word/2010/wordprocessingDrawing" xmlns:v="urn:schemas-microsoft-com:vml" xmlns:m="http://schemas.openxmlformats.org/officeDocument/2006/math" xmlns:r="http://schemas.openxmlformats.org/officeDocument/2006/relationships" xmlns:o="urn:schemas-microsoft-com:office:office" xmlns:mv="urn:schemas-microsoft-com:mac:vml" xmlns:mc="http://schemas.openxmlformats.org/markup-compatibility/2006" xmlns:mo="http://schemas.microsoft.com/office/mac/office/2008/main" xmlns:wpc="http://schemas.microsoft.com/office/word/2010/wordprocessingCanvas" xmlns="" val="0"/>
+                          <a14:useLocalDpi xmlns="" xmlns:wpc="http://schemas.microsoft.com/office/word/2010/wordprocessingCanvas" xmlns:mo="http://schemas.microsoft.com/office/mac/office/2008/main" xmlns:mc="http://schemas.openxmlformats.org/markup-compatibility/2006" xmlns:mv="urn:schemas-microsoft-com:mac:vml" xmlns:o="urn:schemas-microsoft-com:office:office" xmlns:r="http://schemas.openxmlformats.org/officeDocument/2006/relationships" xmlns:m="http://schemas.openxmlformats.org/officeDocument/2006/math" xmlns:v="urn:schemas-microsoft-com:vml" xmlns:wp14="http://schemas.microsoft.com/office/word/2010/wordprocessingDrawing" xmlns:wp="http://schemas.openxmlformats.org/drawingml/2006/wordprocessingDrawing" xmlns:w10="urn:schemas-microsoft-com:office:word" xmlns:w="http://schemas.openxmlformats.org/wordprocessingml/2006/main" xmlns:w14="http://schemas.microsoft.com/office/word/2010/wordml" xmlns:wpg="http://schemas.microsoft.com/office/word/2010/wordprocessingGroup" xmlns:wpi="http://schemas.microsoft.com/office/word/2010/wordprocessingInk" xmlns:wne="http://schemas.microsoft.com/office/word/2006/wordml" xmlns:wps="http://schemas.microsoft.com/office/word/2010/wordprocessingShape" xmlns:a="http://schemas.openxmlformats.org/drawingml/2006/main" xmlns:pic="http://schemas.openxmlformats.org/drawingml/2006/picture" xmlns:a14="http://schemas.microsoft.com/office/drawing/2010/main" xmlns:ve="http://schemas.openxmlformats.org/markup-compatibility/2006" val="0"/>
                         </a:ext>
                       </a:extLst>
                     </a:blip>
@@ -272,7 +272,7 @@
                   <pic:spPr bwMode="auto">
                     <a:xfrm>
                       <a:off x="0" y="0"/>
-                      <a:ext cx="5862320" cy="2856336"/>
+                      <a:ext cx="5121707" cy="2495482"/>
                     </a:xfrm>
                     <a:prstGeom prst="rect">
                       <a:avLst/>
@@ -328,7 +328,58 @@
         <w:rPr>
           <w:rFonts w:cs="Times"/>
         </w:rPr>
-        <w:t xml:space="preserve"> the agent java file (ex.</w:t>
+        <w:t xml:space="preserve"> the package directory with all the files (eg</w:t>
+      </w:r>
+      <w:r>
+        <w:rPr>
+          <w:rFonts w:cs="Times"/>
+        </w:rPr>
+        <w:t>.</w:t>
+      </w:r>
+      <w:r>
+        <w:rPr>
+          <w:rFonts w:cs="Times"/>
+        </w:rPr>
+        <w:t xml:space="preserve"> examplepackage directory with ExampleAgent.java</w:t>
+      </w:r>
+      <w:r>
+        <w:rPr>
+          <w:rFonts w:cs="Times"/>
+          <w:b/>
+        </w:rPr>
+        <w:t>)</w:t>
+      </w:r>
+      <w:r>
+        <w:rPr>
+          <w:rFonts w:cs="Times"/>
+        </w:rPr>
+        <w:t xml:space="preserve"> in the directory containing the </w:t>
+      </w:r>
+      <w:r>
+        <w:rPr>
+          <w:rFonts w:cs="Times"/>
+          <w:b/>
+        </w:rPr>
+        <w:t xml:space="preserve">negotiator.jar </w:t>
+      </w:r>
+      <w:r>
+        <w:rPr>
+          <w:rFonts w:cs="Times"/>
+        </w:rPr>
+        <w:t>file</w:t>
+      </w:r>
+      <w:r>
+        <w:rPr>
+          <w:rFonts w:cs="Times"/>
+          <w:b/>
+        </w:rPr>
+        <w:t xml:space="preserve">. </w:t>
+      </w:r>
+      <w:r>
+        <w:rPr>
+          <w:rFonts w:cs="Times"/>
+        </w:rPr>
+        <w:t>Then, in the computer’s Terminal</w:t>
       </w:r>
       <w:r>
         <w:rPr>
@@ -340,57 +391,6 @@
         <w:rPr>
           <w:rFonts w:cs="Times"/>
         </w:rPr>
-        <w:t>TutorialAgent.java</w:t>
-      </w:r>
-      <w:r>
-        <w:rPr>
-          <w:rFonts w:cs="Times"/>
-          <w:b/>
-        </w:rPr>
-        <w:t>)</w:t>
-      </w:r>
-      <w:r>
-        <w:rPr>
-          <w:rFonts w:cs="Times"/>
-        </w:rPr>
-        <w:t xml:space="preserve"> in the directory containing the </w:t>
-      </w:r>
-      <w:r>
-        <w:rPr>
-          <w:rFonts w:cs="Times"/>
-          <w:b/>
-        </w:rPr>
-        <w:t xml:space="preserve">negotiator.jar </w:t>
-      </w:r>
-      <w:r>
-        <w:rPr>
-          <w:rFonts w:cs="Times"/>
-        </w:rPr>
-        <w:t>file</w:t>
-      </w:r>
-      <w:r>
-        <w:rPr>
-          <w:rFonts w:cs="Times"/>
-          <w:b/>
-        </w:rPr>
-        <w:t xml:space="preserve">. </w:t>
-      </w:r>
-      <w:r>
-        <w:rPr>
-          <w:rFonts w:cs="Times"/>
-        </w:rPr>
-        <w:t>Then, in the computer’s Terminal</w:t>
-      </w:r>
-      <w:r>
-        <w:rPr>
-          <w:rFonts w:cs="Times"/>
-        </w:rPr>
-        <w:t xml:space="preserve"> </w:t>
-      </w:r>
-      <w:r>
-        <w:rPr>
-          <w:rFonts w:cs="Times"/>
-        </w:rPr>
         <w:t xml:space="preserve">enter </w:t>
       </w:r>
       <w:r>
@@ -398,13 +398,6 @@
           <w:rFonts w:cs="Times"/>
         </w:rPr>
         <w:t xml:space="preserve">the command line: </w:t>
-      </w:r>
-      <w:r>
-        <w:rPr>
-          <w:rFonts w:cs="Times"/>
-          <w:b/>
-        </w:rPr>
-        <w:t>javac -cp negosimulator.jar YourAgent.java</w:t>
       </w:r>
     </w:p>
     <w:p>
@@ -421,21 +414,71 @@
       <w:r>
         <w:rPr>
           <w:rFonts w:cs="Times"/>
-        </w:rPr>
-        <w:t xml:space="preserve">Move the agent .class file into the </w:t>
-      </w:r>
-      <w:r>
-        <w:rPr>
-          <w:rFonts w:cs="Times"/>
           <w:b/>
         </w:rPr>
-        <w:t>genius</w:t>
-      </w:r>
-      <w:r>
-        <w:rPr>
-          <w:rFonts w:cs="Times"/>
-        </w:rPr>
-        <w:t xml:space="preserve"> folder. In order for Genius to recognize your agent, you have to recreate the directory structure of your Java package. For example, if you have a project with a package “agents” in which the agent .class file is located, then the agent should be moved in a folder “agents” in the root of your Genius installation. An agent may consist of multiple class files. Now we can add the agent in one of the following two ways:</w:t>
+        <w:t xml:space="preserve">javac -cp negosimulator.jar </w:t>
+      </w:r>
+      <w:r>
+        <w:rPr>
+          <w:rFonts w:cs="Times"/>
+          <w:b/>
+        </w:rPr>
+        <w:t>examplepackage/Example</w:t>
+      </w:r>
+      <w:r>
+        <w:rPr>
+          <w:rFonts w:cs="Times"/>
+          <w:b/>
+        </w:rPr>
+        <w:t>Agent.java</w:t>
+      </w:r>
+    </w:p>
+    <w:p>
+      <w:pPr>
+        <w:widowControl w:val="0"/>
+        <w:autoSpaceDE w:val="0"/>
+        <w:autoSpaceDN w:val="0"/>
+        <w:adjustRightInd w:val="0"/>
+        <w:spacing w:after="240"/>
+        <w:rPr>
+          <w:rFonts w:cs="Times"/>
+        </w:rPr>
+      </w:pPr>
+      <w:r>
+        <w:rPr>
+          <w:rFonts w:cs="Times"/>
+        </w:rPr>
+        <w:t>After compilation, you can move the entire package around. Don't move individual class files, as package declarations in your java files must match the actual directory hierarchy.</w:t>
+      </w:r>
+    </w:p>
+    <w:p>
+      <w:pPr>
+        <w:widowControl w:val="0"/>
+        <w:autoSpaceDE w:val="0"/>
+        <w:autoSpaceDN w:val="0"/>
+        <w:adjustRightInd w:val="0"/>
+        <w:spacing w:after="240"/>
+        <w:rPr>
+          <w:rFonts w:cs="Times"/>
+        </w:rPr>
+      </w:pPr>
+      <w:r>
+        <w:rPr>
+          <w:rFonts w:cs="Times"/>
+        </w:rPr>
+        <w:t xml:space="preserve"> Now </w:t>
+      </w:r>
+      <w:r>
+        <w:rPr>
+          <w:rFonts w:cs="Times"/>
+        </w:rPr>
+        <w:t>you</w:t>
+      </w:r>
+      <w:r>
+        <w:rPr>
+          <w:rFonts w:cs="Times"/>
+        </w:rPr>
+        <w:t xml:space="preserve"> can add the agent in one of the following two ways:</w:t>
       </w:r>
     </w:p>
     <w:p>
@@ -463,14 +506,7 @@
           <w:rFonts w:cs="Times"/>
           <w:b/>
         </w:rPr>
-        <w:t>Load the agent using the GUI</w:t>
-      </w:r>
-      <w:r>
-        <w:rPr>
-          <w:rFonts w:cs="Times"/>
-          <w:b/>
-        </w:rPr>
-        <w:t xml:space="preserve">: </w:t>
+        <w:t xml:space="preserve">Load the agent using the GUI: </w:t>
       </w:r>
       <w:r>
         <w:rPr>
@@ -482,15 +518,41 @@
       <w:r>
         <w:rPr>
           <w:rFonts w:cs="Times"/>
-          <w:sz w:val="26"/>
-          <w:szCs w:val="26"/>
-        </w:rPr>
-        <w:t xml:space="preserve">Figure 13: Adding an agent using the GUI. </w:t>
+        </w:rPr>
+        <w:t>The main class is the class that extends the</w:t>
+      </w:r>
+      <w:r>
+        <w:rPr>
+          <w:rFonts w:cs="Times"/>
+        </w:rPr>
+        <w:t xml:space="preserve"> Genius</w:t>
+      </w:r>
+      <w:r>
+        <w:rPr>
+          <w:rFonts w:cs="Times"/>
+        </w:rPr>
+        <w:t xml:space="preserve"> </w:t>
+      </w:r>
+      <w:r>
+        <w:rPr>
+          <w:rFonts w:cs="Times"/>
+        </w:rPr>
+        <w:t>negotiator.Agent</w:t>
+      </w:r>
+      <w:r>
+        <w:rPr>
+          <w:rFonts w:cs="Times"/>
+        </w:rPr>
+        <w:t xml:space="preserve"> class.</w:t>
       </w:r>
     </w:p>
     <w:p>
       <w:pPr>
         <w:widowControl w:val="0"/>
+        <w:numPr>
+          <w:ilvl w:val="0"/>
+          <w:numId w:val="8"/>
+        </w:numPr>
         <w:tabs>
           <w:tab w:val="left" w:pos="220"/>
           <w:tab w:val="left" w:pos="720"/>
@@ -499,7 +561,7 @@
         <w:autoSpaceDN w:val="0"/>
         <w:adjustRightInd w:val="0"/>
         <w:spacing w:after="240"/>
-        <w:ind w:left="720"/>
+        <w:ind w:hanging="720"/>
         <w:rPr>
           <w:rFonts w:cs="Times"/>
         </w:rPr>
@@ -530,7 +592,7 @@
                     <a:blip r:embed="rId7">
                       <a:extLst>
                         <a:ext uri="{28A0092B-C50C-407E-A947-70E740481C1C}">
-                          <a14:useLocalDpi xmlns:a14="http://schemas.microsoft.com/office/drawing/2010/main" xmlns:pic="http://schemas.openxmlformats.org/drawingml/2006/picture" xmlns:a="http://schemas.openxmlformats.org/drawingml/2006/main" xmlns:wps="http://schemas.microsoft.com/office/word/2010/wordprocessingShape" xmlns:wne="http://schemas.microsoft.com/office/word/2006/wordml" xmlns:wpi="http://schemas.microsoft.com/office/word/2010/wordprocessingInk" xmlns:wpg="http://schemas.microsoft.com/office/word/2010/wordprocessingGroup" xmlns:w14="http://schemas.microsoft.com/office/word/2010/wordml" xmlns:w="http://schemas.openxmlformats.org/wordprocessingml/2006/main" xmlns:w10="urn:schemas-microsoft-com:office:word" xmlns:wp="http://schemas.openxmlformats.org/drawingml/2006/wordprocessingDrawing" xmlns:wp14="http://schemas.microsoft.com/office/word/2010/wordprocessingDrawing" xmlns:v="urn:schemas-microsoft-com:vml" xmlns:m="http://schemas.openxmlformats.org/officeDocument/2006/math" xmlns:r="http://schemas.openxmlformats.org/officeDocument/2006/relationships" xmlns:o="urn:schemas-microsoft-com:office:office" xmlns:mv="urn:schemas-microsoft-com:mac:vml" xmlns:mc="http://schemas.openxmlformats.org/markup-compatibility/2006" xmlns:mo="http://schemas.microsoft.com/office/mac/office/2008/main" xmlns:wpc="http://schemas.microsoft.com/office/word/2010/wordprocessingCanvas" xmlns="" val="0"/>
+                          <a14:useLocalDpi xmlns="" xmlns:wpc="http://schemas.microsoft.com/office/word/2010/wordprocessingCanvas" xmlns:mo="http://schemas.microsoft.com/office/mac/office/2008/main" xmlns:mc="http://schemas.openxmlformats.org/markup-compatibility/2006" xmlns:mv="urn:schemas-microsoft-com:mac:vml" xmlns:o="urn:schemas-microsoft-com:office:office" xmlns:r="http://schemas.openxmlformats.org/officeDocument/2006/relationships" xmlns:m="http://schemas.openxmlformats.org/officeDocument/2006/math" xmlns:v="urn:schemas-microsoft-com:vml" xmlns:wp14="http://schemas.microsoft.com/office/word/2010/wordprocessingDrawing" xmlns:wp="http://schemas.openxmlformats.org/drawingml/2006/wordprocessingDrawing" xmlns:w10="urn:schemas-microsoft-com:office:word" xmlns:w="http://schemas.openxmlformats.org/wordprocessingml/2006/main" xmlns:w14="http://schemas.microsoft.com/office/word/2010/wordml" xmlns:wpg="http://schemas.microsoft.com/office/word/2010/wordprocessingGroup" xmlns:wpi="http://schemas.microsoft.com/office/word/2010/wordprocessingInk" xmlns:wne="http://schemas.microsoft.com/office/word/2006/wordml" xmlns:wps="http://schemas.microsoft.com/office/word/2010/wordprocessingShape" xmlns:a="http://schemas.openxmlformats.org/drawingml/2006/main" xmlns:pic="http://schemas.openxmlformats.org/drawingml/2006/picture" xmlns:a14="http://schemas.microsoft.com/office/drawing/2010/main" xmlns:ve="http://schemas.openxmlformats.org/markup-compatibility/2006" val="0"/>
                         </a:ext>
                       </a:extLst>
                     </a:blip>
@@ -559,7 +621,31 @@
         </w:drawing>
       </w:r>
     </w:p>
-    <w:p/>
+    <w:p>
+      <w:pPr>
+        <w:widowControl w:val="0"/>
+        <w:tabs>
+          <w:tab w:val="left" w:pos="220"/>
+          <w:tab w:val="left" w:pos="720"/>
+        </w:tabs>
+        <w:autoSpaceDE w:val="0"/>
+        <w:autoSpaceDN w:val="0"/>
+        <w:adjustRightInd w:val="0"/>
+        <w:spacing w:after="240"/>
+        <w:ind w:left="360"/>
+        <w:rPr>
+          <w:rFonts w:cs="Times"/>
+        </w:rPr>
+      </w:pPr>
+      <w:r>
+        <w:rPr>
+          <w:rFonts w:cs="Times"/>
+          <w:sz w:val="26"/>
+          <w:szCs w:val="26"/>
+        </w:rPr>
+        <w:t xml:space="preserve">Figure 13: Adding an agent using the GUI. </w:t>
+      </w:r>
+    </w:p>
     <w:sectPr>
       <w:pgSz w:w="11906" w:h="16837"/>
       <w:pgMar w:top="1440" w:right="1800" w:bottom="1440" w:left="1800" w:gutter="0"/>

</xml_diff>

<commit_message>
#859 small update to how to compile tutorial
</commit_message>
<xml_diff>
--- a/NegotiatorGUI/tutorials/tutorial_docs/Quick Start Tutorial - How to Compile.docx
+++ b/NegotiatorGUI/tutorials/tutorial_docs/Quick Start Tutorial - How to Compile.docx
@@ -43,7 +43,7 @@
                     <a:blip r:embed="rId5">
                       <a:extLst>
                         <a:ext uri="{28A0092B-C50C-407E-A947-70E740481C1C}">
-                          <a14:useLocalDpi xmlns="" xmlns:wpc="http://schemas.microsoft.com/office/word/2010/wordprocessingCanvas" xmlns:mo="http://schemas.microsoft.com/office/mac/office/2008/main" xmlns:mc="http://schemas.openxmlformats.org/markup-compatibility/2006" xmlns:mv="urn:schemas-microsoft-com:mac:vml" xmlns:o="urn:schemas-microsoft-com:office:office" xmlns:r="http://schemas.openxmlformats.org/officeDocument/2006/relationships" xmlns:m="http://schemas.openxmlformats.org/officeDocument/2006/math" xmlns:v="urn:schemas-microsoft-com:vml" xmlns:wp14="http://schemas.microsoft.com/office/word/2010/wordprocessingDrawing" xmlns:wp="http://schemas.openxmlformats.org/drawingml/2006/wordprocessingDrawing" xmlns:w10="urn:schemas-microsoft-com:office:word" xmlns:w="http://schemas.openxmlformats.org/wordprocessingml/2006/main" xmlns:w14="http://schemas.microsoft.com/office/word/2010/wordml" xmlns:wpg="http://schemas.microsoft.com/office/word/2010/wordprocessingGroup" xmlns:wpi="http://schemas.microsoft.com/office/word/2010/wordprocessingInk" xmlns:wne="http://schemas.microsoft.com/office/word/2006/wordml" xmlns:wps="http://schemas.microsoft.com/office/word/2010/wordprocessingShape" xmlns:a="http://schemas.openxmlformats.org/drawingml/2006/main" xmlns:pic="http://schemas.openxmlformats.org/drawingml/2006/picture" xmlns:a14="http://schemas.microsoft.com/office/drawing/2010/main" xmlns:ve="http://schemas.openxmlformats.org/markup-compatibility/2006" val="0"/>
+                          <a14:useLocalDpi xmlns:ve="http://schemas.openxmlformats.org/markup-compatibility/2006" xmlns:a14="http://schemas.microsoft.com/office/drawing/2010/main" xmlns:pic="http://schemas.openxmlformats.org/drawingml/2006/picture" xmlns:a="http://schemas.openxmlformats.org/drawingml/2006/main" xmlns:wps="http://schemas.microsoft.com/office/word/2010/wordprocessingShape" xmlns:wne="http://schemas.microsoft.com/office/word/2006/wordml" xmlns:wpi="http://schemas.microsoft.com/office/word/2010/wordprocessingInk" xmlns:wpg="http://schemas.microsoft.com/office/word/2010/wordprocessingGroup" xmlns:w14="http://schemas.microsoft.com/office/word/2010/wordml" xmlns:w="http://schemas.openxmlformats.org/wordprocessingml/2006/main" xmlns:w10="urn:schemas-microsoft-com:office:word" xmlns:wp="http://schemas.openxmlformats.org/drawingml/2006/wordprocessingDrawing" xmlns:wp14="http://schemas.microsoft.com/office/word/2010/wordprocessingDrawing" xmlns:v="urn:schemas-microsoft-com:vml" xmlns:m="http://schemas.openxmlformats.org/officeDocument/2006/math" xmlns:r="http://schemas.openxmlformats.org/officeDocument/2006/relationships" xmlns:o="urn:schemas-microsoft-com:office:office" xmlns:mv="urn:schemas-microsoft-com:mac:vml" xmlns:mc="http://schemas.openxmlformats.org/markup-compatibility/2006" xmlns:mo="http://schemas.microsoft.com/office/mac/office/2008/main" xmlns:wpc="http://schemas.microsoft.com/office/word/2010/wordprocessingCanvas" xmlns="" val="0"/>
                         </a:ext>
                       </a:extLst>
                     </a:blip>
@@ -260,7 +260,7 @@
                     <a:blip r:embed="rId6">
                       <a:extLst>
                         <a:ext uri="{28A0092B-C50C-407E-A947-70E740481C1C}">
-                          <a14:useLocalDpi xmlns="" xmlns:wpc="http://schemas.microsoft.com/office/word/2010/wordprocessingCanvas" xmlns:mo="http://schemas.microsoft.com/office/mac/office/2008/main" xmlns:mc="http://schemas.openxmlformats.org/markup-compatibility/2006" xmlns:mv="urn:schemas-microsoft-com:mac:vml" xmlns:o="urn:schemas-microsoft-com:office:office" xmlns:r="http://schemas.openxmlformats.org/officeDocument/2006/relationships" xmlns:m="http://schemas.openxmlformats.org/officeDocument/2006/math" xmlns:v="urn:schemas-microsoft-com:vml" xmlns:wp14="http://schemas.microsoft.com/office/word/2010/wordprocessingDrawing" xmlns:wp="http://schemas.openxmlformats.org/drawingml/2006/wordprocessingDrawing" xmlns:w10="urn:schemas-microsoft-com:office:word" xmlns:w="http://schemas.openxmlformats.org/wordprocessingml/2006/main" xmlns:w14="http://schemas.microsoft.com/office/word/2010/wordml" xmlns:wpg="http://schemas.microsoft.com/office/word/2010/wordprocessingGroup" xmlns:wpi="http://schemas.microsoft.com/office/word/2010/wordprocessingInk" xmlns:wne="http://schemas.microsoft.com/office/word/2006/wordml" xmlns:wps="http://schemas.microsoft.com/office/word/2010/wordprocessingShape" xmlns:a="http://schemas.openxmlformats.org/drawingml/2006/main" xmlns:pic="http://schemas.openxmlformats.org/drawingml/2006/picture" xmlns:a14="http://schemas.microsoft.com/office/drawing/2010/main" xmlns:ve="http://schemas.openxmlformats.org/markup-compatibility/2006" val="0"/>
+                          <a14:useLocalDpi xmlns:ve="http://schemas.openxmlformats.org/markup-compatibility/2006" xmlns:a14="http://schemas.microsoft.com/office/drawing/2010/main" xmlns:pic="http://schemas.openxmlformats.org/drawingml/2006/picture" xmlns:a="http://schemas.openxmlformats.org/drawingml/2006/main" xmlns:wps="http://schemas.microsoft.com/office/word/2010/wordprocessingShape" xmlns:wne="http://schemas.microsoft.com/office/word/2006/wordml" xmlns:wpi="http://schemas.microsoft.com/office/word/2010/wordprocessingInk" xmlns:wpg="http://schemas.microsoft.com/office/word/2010/wordprocessingGroup" xmlns:w14="http://schemas.microsoft.com/office/word/2010/wordml" xmlns:w="http://schemas.openxmlformats.org/wordprocessingml/2006/main" xmlns:w10="urn:schemas-microsoft-com:office:word" xmlns:wp="http://schemas.openxmlformats.org/drawingml/2006/wordprocessingDrawing" xmlns:wp14="http://schemas.microsoft.com/office/word/2010/wordprocessingDrawing" xmlns:v="urn:schemas-microsoft-com:vml" xmlns:m="http://schemas.openxmlformats.org/officeDocument/2006/math" xmlns:r="http://schemas.openxmlformats.org/officeDocument/2006/relationships" xmlns:o="urn:schemas-microsoft-com:office:office" xmlns:mv="urn:schemas-microsoft-com:mac:vml" xmlns:mc="http://schemas.openxmlformats.org/markup-compatibility/2006" xmlns:mo="http://schemas.microsoft.com/office/mac/office/2008/main" xmlns:wpc="http://schemas.microsoft.com/office/word/2010/wordprocessingCanvas" xmlns="" val="0"/>
                         </a:ext>
                       </a:extLst>
                     </a:blip>
@@ -436,194 +436,6 @@
     <w:p>
       <w:pPr>
         <w:widowControl w:val="0"/>
-        <w:autoSpaceDE w:val="0"/>
-        <w:autoSpaceDN w:val="0"/>
-        <w:adjustRightInd w:val="0"/>
-        <w:spacing w:after="240"/>
-        <w:rPr>
-          <w:rFonts w:cs="Times"/>
-        </w:rPr>
-      </w:pPr>
-      <w:r>
-        <w:rPr>
-          <w:rFonts w:cs="Times"/>
-        </w:rPr>
-        <w:t>After compilation, you can move the entire package around. Don't move individual class files, as package declarations in your java files must match the actual directory hierarchy.</w:t>
-      </w:r>
-    </w:p>
-    <w:p>
-      <w:pPr>
-        <w:widowControl w:val="0"/>
-        <w:autoSpaceDE w:val="0"/>
-        <w:autoSpaceDN w:val="0"/>
-        <w:adjustRightInd w:val="0"/>
-        <w:spacing w:after="240"/>
-        <w:rPr>
-          <w:rFonts w:cs="Times"/>
-        </w:rPr>
-      </w:pPr>
-      <w:r>
-        <w:rPr>
-          <w:rFonts w:cs="Times"/>
-        </w:rPr>
-        <w:t xml:space="preserve"> Now </w:t>
-      </w:r>
-      <w:r>
-        <w:rPr>
-          <w:rFonts w:cs="Times"/>
-        </w:rPr>
-        <w:t>you</w:t>
-      </w:r>
-      <w:r>
-        <w:rPr>
-          <w:rFonts w:cs="Times"/>
-        </w:rPr>
-        <w:t xml:space="preserve"> can add the agent in one of the following two ways:</w:t>
-      </w:r>
-    </w:p>
-    <w:p>
-      <w:pPr>
-        <w:widowControl w:val="0"/>
-        <w:numPr>
-          <w:ilvl w:val="0"/>
-          <w:numId w:val="8"/>
-        </w:numPr>
-        <w:tabs>
-          <w:tab w:val="left" w:pos="220"/>
-          <w:tab w:val="left" w:pos="720"/>
-        </w:tabs>
-        <w:autoSpaceDE w:val="0"/>
-        <w:autoSpaceDN w:val="0"/>
-        <w:adjustRightInd w:val="0"/>
-        <w:spacing w:after="240"/>
-        <w:ind w:hanging="720"/>
-        <w:rPr>
-          <w:rFonts w:cs="Times"/>
-        </w:rPr>
-      </w:pPr>
-      <w:r>
-        <w:rPr>
-          <w:rFonts w:cs="Times"/>
-          <w:b/>
-        </w:rPr>
-        <w:t xml:space="preserve">Load the agent using the GUI: </w:t>
-      </w:r>
-      <w:r>
-        <w:rPr>
-          <w:rFonts w:cs="Times"/>
-        </w:rPr>
-        <w:t>An agent can be easily added by going to the “Agents” tab in the “Components Window” (see Figure 13). Next, pressing right click opens a popup with the option to add a new agent. The final step is to select the main class of your agent.  -</w:t>
-      </w:r>
-      <w:r>
-        <w:rPr>
-          <w:rFonts w:cs="Times"/>
-        </w:rPr>
-        <w:t>The main class is the class that extends the</w:t>
-      </w:r>
-      <w:r>
-        <w:rPr>
-          <w:rFonts w:cs="Times"/>
-        </w:rPr>
-        <w:t xml:space="preserve"> Genius</w:t>
-      </w:r>
-      <w:r>
-        <w:rPr>
-          <w:rFonts w:cs="Times"/>
-        </w:rPr>
-        <w:t xml:space="preserve"> </w:t>
-      </w:r>
-      <w:r>
-        <w:rPr>
-          <w:rFonts w:cs="Times"/>
-        </w:rPr>
-        <w:t>negotiator.Agent</w:t>
-      </w:r>
-      <w:r>
-        <w:rPr>
-          <w:rFonts w:cs="Times"/>
-        </w:rPr>
-        <w:t xml:space="preserve"> class.</w:t>
-      </w:r>
-    </w:p>
-    <w:p>
-      <w:pPr>
-        <w:widowControl w:val="0"/>
-        <w:numPr>
-          <w:ilvl w:val="0"/>
-          <w:numId w:val="8"/>
-        </w:numPr>
-        <w:tabs>
-          <w:tab w:val="left" w:pos="220"/>
-          <w:tab w:val="left" w:pos="720"/>
-        </w:tabs>
-        <w:autoSpaceDE w:val="0"/>
-        <w:autoSpaceDN w:val="0"/>
-        <w:adjustRightInd w:val="0"/>
-        <w:spacing w:after="240"/>
-        <w:ind w:hanging="720"/>
-        <w:rPr>
-          <w:rFonts w:cs="Times"/>
-        </w:rPr>
-      </w:pPr>
-      <w:r>
-        <w:rPr>
-          <w:rFonts w:cs="Times"/>
-          <w:noProof/>
-        </w:rPr>
-        <w:drawing>
-          <wp:inline distT="0" distB="0" distL="0" distR="0">
-            <wp:extent cx="4360333" cy="2988200"/>
-            <wp:effectExtent l="0" t="0" r="0" b="0"/>
-            <wp:docPr id="1" name="Picture 1"/>
-            <wp:cNvGraphicFramePr>
-              <a:graphicFrameLocks xmlns:a="http://schemas.openxmlformats.org/drawingml/2006/main" noChangeAspect="1"/>
-            </wp:cNvGraphicFramePr>
-            <a:graphic xmlns:a="http://schemas.openxmlformats.org/drawingml/2006/main">
-              <a:graphicData uri="http://schemas.openxmlformats.org/drawingml/2006/picture">
-                <pic:pic xmlns:pic="http://schemas.openxmlformats.org/drawingml/2006/picture">
-                  <pic:nvPicPr>
-                    <pic:cNvPr id="0" name="Picture 1"/>
-                    <pic:cNvPicPr>
-                      <a:picLocks noChangeAspect="1" noChangeArrowheads="1"/>
-                    </pic:cNvPicPr>
-                  </pic:nvPicPr>
-                  <pic:blipFill>
-                    <a:blip r:embed="rId7">
-                      <a:extLst>
-                        <a:ext uri="{28A0092B-C50C-407E-A947-70E740481C1C}">
-                          <a14:useLocalDpi xmlns="" xmlns:wpc="http://schemas.microsoft.com/office/word/2010/wordprocessingCanvas" xmlns:mo="http://schemas.microsoft.com/office/mac/office/2008/main" xmlns:mc="http://schemas.openxmlformats.org/markup-compatibility/2006" xmlns:mv="urn:schemas-microsoft-com:mac:vml" xmlns:o="urn:schemas-microsoft-com:office:office" xmlns:r="http://schemas.openxmlformats.org/officeDocument/2006/relationships" xmlns:m="http://schemas.openxmlformats.org/officeDocument/2006/math" xmlns:v="urn:schemas-microsoft-com:vml" xmlns:wp14="http://schemas.microsoft.com/office/word/2010/wordprocessingDrawing" xmlns:wp="http://schemas.openxmlformats.org/drawingml/2006/wordprocessingDrawing" xmlns:w10="urn:schemas-microsoft-com:office:word" xmlns:w="http://schemas.openxmlformats.org/wordprocessingml/2006/main" xmlns:w14="http://schemas.microsoft.com/office/word/2010/wordml" xmlns:wpg="http://schemas.microsoft.com/office/word/2010/wordprocessingGroup" xmlns:wpi="http://schemas.microsoft.com/office/word/2010/wordprocessingInk" xmlns:wne="http://schemas.microsoft.com/office/word/2006/wordml" xmlns:wps="http://schemas.microsoft.com/office/word/2010/wordprocessingShape" xmlns:a="http://schemas.openxmlformats.org/drawingml/2006/main" xmlns:pic="http://schemas.openxmlformats.org/drawingml/2006/picture" xmlns:a14="http://schemas.microsoft.com/office/drawing/2010/main" xmlns:ve="http://schemas.openxmlformats.org/markup-compatibility/2006" val="0"/>
-                        </a:ext>
-                      </a:extLst>
-                    </a:blip>
-                    <a:srcRect/>
-                    <a:stretch>
-                      <a:fillRect/>
-                    </a:stretch>
-                  </pic:blipFill>
-                  <pic:spPr bwMode="auto">
-                    <a:xfrm>
-                      <a:off x="0" y="0"/>
-                      <a:ext cx="4360333" cy="2988200"/>
-                    </a:xfrm>
-                    <a:prstGeom prst="rect">
-                      <a:avLst/>
-                    </a:prstGeom>
-                    <a:noFill/>
-                    <a:ln>
-                      <a:noFill/>
-                    </a:ln>
-                  </pic:spPr>
-                </pic:pic>
-              </a:graphicData>
-            </a:graphic>
-          </wp:inline>
-        </w:drawing>
-      </w:r>
-    </w:p>
-    <w:p>
-      <w:pPr>
-        <w:widowControl w:val="0"/>
         <w:tabs>
           <w:tab w:val="left" w:pos="220"/>
           <w:tab w:val="left" w:pos="720"/>
@@ -637,14 +449,6 @@
           <w:rFonts w:cs="Times"/>
         </w:rPr>
       </w:pPr>
-      <w:r>
-        <w:rPr>
-          <w:rFonts w:cs="Times"/>
-          <w:sz w:val="26"/>
-          <w:szCs w:val="26"/>
-        </w:rPr>
-        <w:t xml:space="preserve">Figure 13: Adding an agent using the GUI. </w:t>
-      </w:r>
     </w:p>
     <w:sectPr>
       <w:pgSz w:w="11906" w:h="16837"/>

</xml_diff>

<commit_message>
#859 fixed 'how to compile' tutorial
</commit_message>
<xml_diff>
--- a/NegotiatorGUI/tutorials/tutorial_docs/Quick Start Tutorial - How to Compile.docx
+++ b/NegotiatorGUI/tutorials/tutorial_docs/Quick Start Tutorial - How to Compile.docx
@@ -43,7 +43,7 @@
                     <a:blip r:embed="rId5">
                       <a:extLst>
                         <a:ext uri="{28A0092B-C50C-407E-A947-70E740481C1C}">
-                          <a14:useLocalDpi xmlns:ve="http://schemas.openxmlformats.org/markup-compatibility/2006" xmlns:a14="http://schemas.microsoft.com/office/drawing/2010/main" xmlns:pic="http://schemas.openxmlformats.org/drawingml/2006/picture" xmlns:a="http://schemas.openxmlformats.org/drawingml/2006/main" xmlns:wps="http://schemas.microsoft.com/office/word/2010/wordprocessingShape" xmlns:wne="http://schemas.microsoft.com/office/word/2006/wordml" xmlns:wpi="http://schemas.microsoft.com/office/word/2010/wordprocessingInk" xmlns:wpg="http://schemas.microsoft.com/office/word/2010/wordprocessingGroup" xmlns:w14="http://schemas.microsoft.com/office/word/2010/wordml" xmlns:w="http://schemas.openxmlformats.org/wordprocessingml/2006/main" xmlns:w10="urn:schemas-microsoft-com:office:word" xmlns:wp="http://schemas.openxmlformats.org/drawingml/2006/wordprocessingDrawing" xmlns:wp14="http://schemas.microsoft.com/office/word/2010/wordprocessingDrawing" xmlns:v="urn:schemas-microsoft-com:vml" xmlns:m="http://schemas.openxmlformats.org/officeDocument/2006/math" xmlns:r="http://schemas.openxmlformats.org/officeDocument/2006/relationships" xmlns:o="urn:schemas-microsoft-com:office:office" xmlns:mv="urn:schemas-microsoft-com:mac:vml" xmlns:mc="http://schemas.openxmlformats.org/markup-compatibility/2006" xmlns:mo="http://schemas.microsoft.com/office/mac/office/2008/main" xmlns:wpc="http://schemas.microsoft.com/office/word/2010/wordprocessingCanvas" xmlns="" val="0"/>
+                          <a14:useLocalDpi xmlns="" xmlns:wpc="http://schemas.microsoft.com/office/word/2010/wordprocessingCanvas" xmlns:mo="http://schemas.microsoft.com/office/mac/office/2008/main" xmlns:mc="http://schemas.openxmlformats.org/markup-compatibility/2006" xmlns:mv="urn:schemas-microsoft-com:mac:vml" xmlns:o="urn:schemas-microsoft-com:office:office" xmlns:r="http://schemas.openxmlformats.org/officeDocument/2006/relationships" xmlns:m="http://schemas.openxmlformats.org/officeDocument/2006/math" xmlns:v="urn:schemas-microsoft-com:vml" xmlns:wp14="http://schemas.microsoft.com/office/word/2010/wordprocessingDrawing" xmlns:wp="http://schemas.openxmlformats.org/drawingml/2006/wordprocessingDrawing" xmlns:w10="urn:schemas-microsoft-com:office:word" xmlns:w="http://schemas.openxmlformats.org/wordprocessingml/2006/main" xmlns:w14="http://schemas.microsoft.com/office/word/2010/wordml" xmlns:wpg="http://schemas.microsoft.com/office/word/2010/wordprocessingGroup" xmlns:wpi="http://schemas.microsoft.com/office/word/2010/wordprocessingInk" xmlns:wne="http://schemas.microsoft.com/office/word/2006/wordml" xmlns:wps="http://schemas.microsoft.com/office/word/2010/wordprocessingShape" xmlns:a="http://schemas.openxmlformats.org/drawingml/2006/main" xmlns:pic="http://schemas.openxmlformats.org/drawingml/2006/picture" xmlns:a14="http://schemas.microsoft.com/office/drawing/2010/main" xmlns:ve="http://schemas.openxmlformats.org/markup-compatibility/2006" val="0"/>
                         </a:ext>
                       </a:extLst>
                     </a:blip>
@@ -102,7 +102,23 @@
           <w:b/>
           <w:sz w:val="28"/>
         </w:rPr>
-        <w:t>How to compile an Agent</w:t>
+        <w:t xml:space="preserve">How to </w:t>
+      </w:r>
+      <w:r>
+        <w:rPr>
+          <w:rFonts w:cs="Times"/>
+          <w:b/>
+          <w:sz w:val="28"/>
+        </w:rPr>
+        <w:t xml:space="preserve">edit and </w:t>
+      </w:r>
+      <w:r>
+        <w:rPr>
+          <w:rFonts w:cs="Times"/>
+          <w:b/>
+          <w:sz w:val="28"/>
+        </w:rPr>
+        <w:t>compile an Agent</w:t>
       </w:r>
     </w:p>
     <w:p>
@@ -120,90 +136,128 @@
     </w:p>
     <w:p>
       <w:pPr>
+        <w:pStyle w:val="Heading2"/>
+      </w:pPr>
+      <w:r>
+        <w:t>Manually</w:t>
+      </w:r>
+    </w:p>
+    <w:p>
+      <w:pPr>
         <w:widowControl w:val="0"/>
         <w:autoSpaceDE w:val="0"/>
         <w:autoSpaceDN w:val="0"/>
         <w:adjustRightInd w:val="0"/>
         <w:spacing w:after="240"/>
-        <w:rPr>
-          <w:rFonts w:cs="Times"/>
-        </w:rPr>
-      </w:pPr>
-      <w:r>
-        <w:rPr>
-          <w:rFonts w:cs="Times"/>
-        </w:rPr>
-        <w:t xml:space="preserve">If you are using </w:t>
+        <w:jc w:val="both"/>
+        <w:rPr>
+          <w:rFonts w:cs="Times"/>
+        </w:rPr>
+      </w:pPr>
+      <w:r>
+        <w:rPr>
+          <w:rFonts w:cs="Times"/>
+        </w:rPr>
+        <w:t>To</w:t>
+      </w:r>
+      <w:r>
+        <w:rPr>
+          <w:rFonts w:cs="Times"/>
+        </w:rPr>
+        <w:t xml:space="preserve"> manually</w:t>
+      </w:r>
+      <w:r>
+        <w:rPr>
+          <w:rFonts w:cs="Times"/>
+        </w:rPr>
+        <w:t xml:space="preserve"> edit</w:t>
+      </w:r>
+      <w:r>
+        <w:rPr>
+          <w:rFonts w:cs="Times"/>
+        </w:rPr>
+        <w:t xml:space="preserve"> compile the agent</w:t>
+      </w:r>
+      <w:r>
+        <w:rPr>
+          <w:rFonts w:cs="Times"/>
+        </w:rPr>
+        <w:t>, first, p</w:t>
+      </w:r>
+      <w:r>
+        <w:rPr>
+          <w:rFonts w:cs="Times"/>
+        </w:rPr>
+        <w:t>lace</w:t>
+      </w:r>
+      <w:r>
+        <w:rPr>
+          <w:rFonts w:cs="Times"/>
+        </w:rPr>
+        <w:t xml:space="preserve"> the package directory with all the files (eg. examplepackage directory with ExampleAgent.java</w:t>
       </w:r>
       <w:r>
         <w:rPr>
           <w:rFonts w:cs="Times"/>
           <w:b/>
         </w:rPr>
-        <w:t>Eclipse</w:t>
-      </w:r>
-      <w:r>
-        <w:rPr>
-          <w:rFonts w:cs="Times"/>
-        </w:rPr>
-        <w:t xml:space="preserve">, </w:t>
-      </w:r>
-      <w:r>
-        <w:rPr>
-          <w:rFonts w:cs="Times"/>
-        </w:rPr>
-        <w:t xml:space="preserve">the agent file is often </w:t>
-      </w:r>
-      <w:r>
-        <w:rPr>
-          <w:rFonts w:cs="Times"/>
-        </w:rPr>
-        <w:t xml:space="preserve">compiled </w:t>
-      </w:r>
-      <w:r>
-        <w:rPr>
-          <w:rFonts w:cs="Times"/>
-        </w:rPr>
-        <w:t>automatically and can be found</w:t>
-      </w:r>
-      <w:r>
-        <w:rPr>
-          <w:rFonts w:cs="Times"/>
-        </w:rPr>
-        <w:t xml:space="preserve"> in the “bin” folder in your workspace. </w:t>
-      </w:r>
-      <w:r>
-        <w:rPr>
-          <w:rFonts w:cs="Times"/>
-        </w:rPr>
-        <w:t xml:space="preserve">If the file has not been compiled automatically, you can compile it by selecting </w:t>
+        <w:t>)</w:t>
+      </w:r>
+      <w:r>
+        <w:rPr>
+          <w:rFonts w:cs="Times"/>
+        </w:rPr>
+        <w:t xml:space="preserve"> in the directory containing the </w:t>
       </w:r>
       <w:r>
         <w:rPr>
           <w:rFonts w:cs="Times"/>
           <w:b/>
         </w:rPr>
-        <w:t>project</w:t>
+        <w:t xml:space="preserve">negotiator.jar </w:t>
+      </w:r>
+      <w:r>
+        <w:rPr>
+          <w:rFonts w:cs="Times"/>
+        </w:rPr>
+        <w:t>file</w:t>
       </w:r>
       <w:r>
         <w:rPr>
           <w:rFonts w:cs="Times"/>
           <w:b/>
         </w:rPr>
-        <w:sym w:font="Wingdings" w:char="F0E0"/>
-      </w:r>
-      <w:r>
-        <w:rPr>
-          <w:rFonts w:cs="Times"/>
-          <w:b/>
-        </w:rPr>
-        <w:t xml:space="preserve"> Clean…</w:t>
-      </w:r>
-      <w:r>
-        <w:rPr>
-          <w:rFonts w:cs="Times"/>
-        </w:rPr>
-        <w:t xml:space="preserve"> (see figure__).</w:t>
+        <w:t>.</w:t>
+      </w:r>
+      <w:r>
+        <w:rPr>
+          <w:rFonts w:cs="Times"/>
+        </w:rPr>
+        <w:t xml:space="preserve"> Use your </w:t>
+      </w:r>
+      <w:r>
+        <w:rPr>
+          <w:rFonts w:cs="Times"/>
+        </w:rPr>
+        <w:t>favourite editor to edit the files. To compile, in the computer’s Terminal</w:t>
+      </w:r>
+      <w:r>
+        <w:rPr>
+          <w:rFonts w:cs="Times"/>
+        </w:rPr>
+        <w:t xml:space="preserve"> </w:t>
+      </w:r>
+      <w:r>
+        <w:rPr>
+          <w:rFonts w:cs="Times"/>
+        </w:rPr>
+        <w:t xml:space="preserve">enter </w:t>
+      </w:r>
+      <w:r>
+        <w:rPr>
+          <w:rFonts w:cs="Times"/>
+        </w:rPr>
+        <w:t xml:space="preserve">the command line: </w:t>
       </w:r>
     </w:p>
     <w:p>
@@ -219,20 +273,410 @@
       </w:pPr>
       <w:r>
         <w:rPr>
+          <w:rFonts w:cs="Times"/>
           <w:b/>
+        </w:rPr>
+        <w:t xml:space="preserve">javac -cp negosimulator.jar </w:t>
+      </w:r>
+      <w:r>
+        <w:rPr>
+          <w:rFonts w:cs="Times"/>
+          <w:b/>
+        </w:rPr>
+        <w:t>examplepackage/Example</w:t>
+      </w:r>
+      <w:r>
+        <w:rPr>
+          <w:rFonts w:cs="Times"/>
+          <w:b/>
+        </w:rPr>
+        <w:t>Agent.java</w:t>
+      </w:r>
+    </w:p>
+    <w:p>
+      <w:r>
+        <w:t>The class files that you need for Genius now appear in the examplepackage, alongside the ExampleAgent.</w:t>
+      </w:r>
+    </w:p>
+    <w:p>
+      <w:pPr>
+        <w:pStyle w:val="Heading2"/>
+      </w:pPr>
+      <w:r>
+        <w:t>Eclipse</w:t>
+      </w:r>
+    </w:p>
+    <w:p>
+      <w:pPr>
+        <w:widowControl w:val="0"/>
+        <w:autoSpaceDE w:val="0"/>
+        <w:autoSpaceDN w:val="0"/>
+        <w:adjustRightInd w:val="0"/>
+        <w:spacing w:after="240"/>
+        <w:jc w:val="both"/>
+        <w:rPr>
+          <w:rFonts w:cs="Times"/>
+        </w:rPr>
+      </w:pPr>
+      <w:r>
+        <w:rPr>
+          <w:rFonts w:cs="Times"/>
+        </w:rPr>
+        <w:t>To use the Eclipse editor</w:t>
+      </w:r>
+      <w:r>
+        <w:rPr>
+          <w:rFonts w:cs="Times"/>
+        </w:rPr>
+        <w:t>,</w:t>
+      </w:r>
+      <w:r>
+        <w:rPr>
+          <w:rFonts w:cs="Times"/>
+        </w:rPr>
+        <w:t xml:space="preserve"> you need to set up a java project and configure it properly. Here we assume you use Ecilpse Kepler. We assume you already have the Genius zip file unzipped on your machine. Do the following in Eclipse:</w:t>
+      </w:r>
+    </w:p>
+    <w:p>
+      <w:pPr>
+        <w:pStyle w:val="ListParagraph"/>
+        <w:widowControl w:val="0"/>
+        <w:numPr>
+          <w:ilvl w:val="0"/>
+          <w:numId w:val="18"/>
+        </w:numPr>
+        <w:autoSpaceDE w:val="0"/>
+        <w:autoSpaceDN w:val="0"/>
+        <w:adjustRightInd w:val="0"/>
+        <w:spacing w:after="240"/>
+        <w:jc w:val="both"/>
+        <w:rPr>
+          <w:rFonts w:cs="Times"/>
+        </w:rPr>
+      </w:pPr>
+      <w:r>
+        <w:rPr>
+          <w:rFonts w:cs="Times"/>
+        </w:rPr>
+        <w:t xml:space="preserve">Select New/Java Project. </w:t>
+      </w:r>
+    </w:p>
+    <w:p>
+      <w:pPr>
+        <w:pStyle w:val="ListParagraph"/>
+        <w:widowControl w:val="0"/>
+        <w:numPr>
+          <w:ilvl w:val="0"/>
+          <w:numId w:val="18"/>
+        </w:numPr>
+        <w:autoSpaceDE w:val="0"/>
+        <w:autoSpaceDN w:val="0"/>
+        <w:adjustRightInd w:val="0"/>
+        <w:spacing w:after="240"/>
+        <w:jc w:val="both"/>
+        <w:rPr>
+          <w:rFonts w:cs="Times"/>
+        </w:rPr>
+      </w:pPr>
+      <w:r>
+        <w:rPr>
+          <w:rFonts w:cs="Times"/>
+        </w:rPr>
+        <w:t xml:space="preserve">Enter project name "Example" </w:t>
+      </w:r>
+    </w:p>
+    <w:p>
+      <w:pPr>
+        <w:pStyle w:val="ListParagraph"/>
+        <w:widowControl w:val="0"/>
+        <w:numPr>
+          <w:ilvl w:val="0"/>
+          <w:numId w:val="18"/>
+        </w:numPr>
+        <w:autoSpaceDE w:val="0"/>
+        <w:autoSpaceDN w:val="0"/>
+        <w:adjustRightInd w:val="0"/>
+        <w:spacing w:after="240"/>
+        <w:jc w:val="both"/>
+        <w:rPr>
+          <w:rFonts w:cs="Times"/>
+        </w:rPr>
+      </w:pPr>
+      <w:r>
+        <w:rPr>
+          <w:rFonts w:cs="Times"/>
+        </w:rPr>
+        <w:t xml:space="preserve">select Java 6 (eg, JavaSE-1.6) for environment and project JRE. </w:t>
+      </w:r>
+    </w:p>
+    <w:p>
+      <w:pPr>
+        <w:pStyle w:val="ListParagraph"/>
+        <w:widowControl w:val="0"/>
+        <w:numPr>
+          <w:ilvl w:val="0"/>
+          <w:numId w:val="18"/>
+        </w:numPr>
+        <w:autoSpaceDE w:val="0"/>
+        <w:autoSpaceDN w:val="0"/>
+        <w:adjustRightInd w:val="0"/>
+        <w:spacing w:after="240"/>
+        <w:jc w:val="both"/>
+        <w:rPr>
+          <w:rFonts w:cs="Times"/>
+        </w:rPr>
+      </w:pPr>
+      <w:r>
+        <w:rPr>
+          <w:rFonts w:cs="Times"/>
+        </w:rPr>
+        <w:t>Click "Finish"</w:t>
+      </w:r>
+    </w:p>
+    <w:p>
+      <w:pPr>
+        <w:pStyle w:val="ListParagraph"/>
+        <w:widowControl w:val="0"/>
+        <w:numPr>
+          <w:ilvl w:val="0"/>
+          <w:numId w:val="18"/>
+        </w:numPr>
+        <w:autoSpaceDE w:val="0"/>
+        <w:autoSpaceDN w:val="0"/>
+        <w:adjustRightInd w:val="0"/>
+        <w:spacing w:after="240"/>
+        <w:jc w:val="both"/>
+        <w:rPr>
+          <w:rFonts w:cs="Times"/>
+        </w:rPr>
+      </w:pPr>
+      <w:r>
+        <w:rPr>
+          <w:rFonts w:cs="Times"/>
+        </w:rPr>
+        <w:t>Go to Window/Show View and select "Navigator"</w:t>
+      </w:r>
+    </w:p>
+    <w:p>
+      <w:pPr>
+        <w:pStyle w:val="ListParagraph"/>
+        <w:widowControl w:val="0"/>
+        <w:numPr>
+          <w:ilvl w:val="0"/>
+          <w:numId w:val="18"/>
+        </w:numPr>
+        <w:autoSpaceDE w:val="0"/>
+        <w:autoSpaceDN w:val="0"/>
+        <w:adjustRightInd w:val="0"/>
+        <w:spacing w:after="240"/>
+        <w:jc w:val="both"/>
+        <w:rPr>
+          <w:rFonts w:cs="Times"/>
+        </w:rPr>
+      </w:pPr>
+      <w:r>
+        <w:rPr>
+          <w:rFonts w:cs="Times"/>
+        </w:rPr>
+        <w:t>Open the Example folder to expose the "src" folder</w:t>
+      </w:r>
+    </w:p>
+    <w:p>
+      <w:pPr>
+        <w:pStyle w:val="ListParagraph"/>
+        <w:widowControl w:val="0"/>
+        <w:numPr>
+          <w:ilvl w:val="0"/>
+          <w:numId w:val="18"/>
+        </w:numPr>
+        <w:autoSpaceDE w:val="0"/>
+        <w:autoSpaceDN w:val="0"/>
+        <w:adjustRightInd w:val="0"/>
+        <w:spacing w:after="240"/>
+        <w:jc w:val="both"/>
+        <w:rPr>
+          <w:rFonts w:cs="Times"/>
+        </w:rPr>
+      </w:pPr>
+      <w:r>
+        <w:rPr>
+          <w:rFonts w:cs="Times"/>
+        </w:rPr>
+        <w:t>Drag the examplepackage from genius to the src folder.</w:t>
+      </w:r>
+    </w:p>
+    <w:p>
+      <w:pPr>
+        <w:pStyle w:val="ListParagraph"/>
+        <w:widowControl w:val="0"/>
+        <w:numPr>
+          <w:ilvl w:val="0"/>
+          <w:numId w:val="18"/>
+        </w:numPr>
+        <w:autoSpaceDE w:val="0"/>
+        <w:autoSpaceDN w:val="0"/>
+        <w:adjustRightInd w:val="0"/>
+        <w:spacing w:after="240"/>
+        <w:jc w:val="both"/>
+        <w:rPr>
+          <w:rFonts w:cs="Times"/>
+        </w:rPr>
+      </w:pPr>
+      <w:r>
+        <w:rPr>
+          <w:rFonts w:cs="Times"/>
+        </w:rPr>
+        <w:t>Right click on the Example folder and select Properties from the menu</w:t>
+      </w:r>
+    </w:p>
+    <w:p>
+      <w:pPr>
+        <w:pStyle w:val="ListParagraph"/>
+        <w:widowControl w:val="0"/>
+        <w:numPr>
+          <w:ilvl w:val="0"/>
+          <w:numId w:val="18"/>
+        </w:numPr>
+        <w:autoSpaceDE w:val="0"/>
+        <w:autoSpaceDN w:val="0"/>
+        <w:adjustRightInd w:val="0"/>
+        <w:spacing w:after="240"/>
+        <w:jc w:val="both"/>
+        <w:rPr>
+          <w:rFonts w:cs="Times"/>
+        </w:rPr>
+      </w:pPr>
+      <w:r>
+        <w:rPr>
+          <w:rFonts w:cs="Times"/>
+        </w:rPr>
+        <w:t>Select the Java Build Path item</w:t>
+      </w:r>
+      <w:r>
+        <w:rPr>
+          <w:rFonts w:cs="Times"/>
+        </w:rPr>
+        <w:t xml:space="preserve"> </w:t>
+      </w:r>
+    </w:p>
+    <w:p>
+      <w:pPr>
+        <w:pStyle w:val="ListParagraph"/>
+        <w:widowControl w:val="0"/>
+        <w:numPr>
+          <w:ilvl w:val="0"/>
+          <w:numId w:val="18"/>
+        </w:numPr>
+        <w:autoSpaceDE w:val="0"/>
+        <w:autoSpaceDN w:val="0"/>
+        <w:adjustRightInd w:val="0"/>
+        <w:spacing w:after="240"/>
+        <w:jc w:val="both"/>
+        <w:rPr>
+          <w:rFonts w:cs="Times"/>
+        </w:rPr>
+      </w:pPr>
+      <w:r>
+        <w:rPr>
+          <w:rFonts w:cs="Times"/>
+        </w:rPr>
+        <w:t>click on the Libraries tab</w:t>
+      </w:r>
+    </w:p>
+    <w:p>
+      <w:pPr>
+        <w:pStyle w:val="ListParagraph"/>
+        <w:widowControl w:val="0"/>
+        <w:numPr>
+          <w:ilvl w:val="0"/>
+          <w:numId w:val="18"/>
+        </w:numPr>
+        <w:autoSpaceDE w:val="0"/>
+        <w:autoSpaceDN w:val="0"/>
+        <w:adjustRightInd w:val="0"/>
+        <w:spacing w:after="240"/>
+        <w:jc w:val="both"/>
+        <w:rPr>
+          <w:rFonts w:cs="Times"/>
+        </w:rPr>
+      </w:pPr>
+      <w:r>
+        <w:rPr>
+          <w:rFonts w:cs="Times"/>
+        </w:rPr>
+        <w:t>select "Add External JARs"</w:t>
+      </w:r>
+      <w:r>
+        <w:rPr>
+          <w:rFonts w:cs="Times"/>
+        </w:rPr>
+        <w:t xml:space="preserve"> </w:t>
+      </w:r>
+      <w:r>
+        <w:rPr>
+          <w:rFonts w:cs="Times"/>
+        </w:rPr>
+        <w:t>(</w:t>
+      </w:r>
+      <w:r>
+        <w:rPr>
+          <w:rFonts w:cs="Times"/>
+        </w:rPr>
+        <w:fldChar w:fldCharType="begin"/>
+      </w:r>
+      <w:r>
+        <w:rPr>
+          <w:rFonts w:cs="Times"/>
+        </w:rPr>
+        <w:instrText xml:space="preserve"> REF _Ref253235361 \h </w:instrText>
+      </w:r>
+      <w:r>
+        <w:rPr>
+          <w:rFonts w:cs="Times"/>
+        </w:rPr>
+        <w:fldChar w:fldCharType="separate"/>
+      </w:r>
+      <w:r>
+        <w:t xml:space="preserve">Figure </w:t>
+      </w:r>
+      <w:r>
+        <w:rPr>
           <w:noProof/>
         </w:rPr>
-        <w:pict>
-          <v:oval id="Oval 30" o:spid="_x0000_s1026" style="position:absolute;margin-left:257.55pt;margin-top:84.15pt;width:110.7pt;height:17.25pt;z-index:251661312;visibility:visible;mso-wrap-style:square;mso-wrap-distance-left:9pt;mso-wrap-distance-top:0;mso-wrap-distance-right:9pt;mso-wrap-distance-bottom:0;mso-position-horizontal:absolute;mso-position-horizontal-relative:text;mso-position-vertical:absolute;mso-position-vertical-relative:text;mso-width-relative:margin;mso-height-relative:margin;v-text-anchor:middle" o:gfxdata="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" filled="f" strokecolor="red" strokeweight="1.5pt">
-            <v:shadow on="t" opacity="22937f" mv:blur="40000f" origin=",.5" offset="0,23000emu"/>
-          </v:oval>
-        </w:pict>
-      </w:r>
-      <w:r>
-        <w:rPr>
-          <w:rFonts w:cs="Times"/>
-        </w:rPr>
-        <w:tab/>
+        <w:t>1</w:t>
+      </w:r>
+      <w:r>
+        <w:rPr>
+          <w:rFonts w:cs="Times"/>
+        </w:rPr>
+        <w:fldChar w:fldCharType="end"/>
+      </w:r>
+      <w:r>
+        <w:rPr>
+          <w:rFonts w:cs="Times"/>
+        </w:rPr>
+        <w:t>)</w:t>
+      </w:r>
+    </w:p>
+    <w:p>
+      <w:pPr>
+        <w:keepNext/>
+        <w:keepLines/>
+        <w:widowControl w:val="0"/>
+        <w:autoSpaceDE w:val="0"/>
+        <w:autoSpaceDN w:val="0"/>
+        <w:adjustRightInd w:val="0"/>
+        <w:spacing w:after="240"/>
+        <w:jc w:val="both"/>
+        <w:rPr>
+          <w:rFonts w:cs="Times"/>
+        </w:rPr>
+      </w:pPr>
+      <w:r>
+        <w:rPr>
+          <w:rFonts w:cs="Times"/>
+        </w:rPr>
+        <w:br/>
       </w:r>
       <w:r>
         <w:rPr>
@@ -241,9 +685,9 @@
         </w:rPr>
         <w:drawing>
           <wp:inline distT="0" distB="0" distL="0" distR="0">
-            <wp:extent cx="5119239" cy="2494280"/>
-            <wp:effectExtent l="25400" t="0" r="11561" b="0"/>
-            <wp:docPr id="29" name="Picture 6"/>
+            <wp:extent cx="3881120" cy="2176119"/>
+            <wp:effectExtent l="0" t="0" r="0" b="0"/>
+            <wp:docPr id="6" name="Picture 3" descr="OSX_10.6:Users:wouter:Desktop:Screen shot 2014-02-05 at 3.47.35 PM.png"/>
             <wp:cNvGraphicFramePr>
               <a:graphicFrameLocks xmlns:a="http://schemas.openxmlformats.org/drawingml/2006/main" noChangeAspect="1"/>
             </wp:cNvGraphicFramePr>
@@ -251,19 +695,13 @@
               <a:graphicData uri="http://schemas.openxmlformats.org/drawingml/2006/picture">
                 <pic:pic xmlns:pic="http://schemas.openxmlformats.org/drawingml/2006/picture">
                   <pic:nvPicPr>
-                    <pic:cNvPr id="0" name="Picture 6"/>
+                    <pic:cNvPr id="0" name="Picture 3" descr="OSX_10.6:Users:wouter:Desktop:Screen shot 2014-02-05 at 3.47.35 PM.png"/>
                     <pic:cNvPicPr>
                       <a:picLocks noChangeAspect="1" noChangeArrowheads="1"/>
                     </pic:cNvPicPr>
                   </pic:nvPicPr>
                   <pic:blipFill>
-                    <a:blip r:embed="rId6">
-                      <a:extLst>
-                        <a:ext uri="{28A0092B-C50C-407E-A947-70E740481C1C}">
-                          <a14:useLocalDpi xmlns:ve="http://schemas.openxmlformats.org/markup-compatibility/2006" xmlns:a14="http://schemas.microsoft.com/office/drawing/2010/main" xmlns:pic="http://schemas.openxmlformats.org/drawingml/2006/picture" xmlns:a="http://schemas.openxmlformats.org/drawingml/2006/main" xmlns:wps="http://schemas.microsoft.com/office/word/2010/wordprocessingShape" xmlns:wne="http://schemas.microsoft.com/office/word/2006/wordml" xmlns:wpi="http://schemas.microsoft.com/office/word/2010/wordprocessingInk" xmlns:wpg="http://schemas.microsoft.com/office/word/2010/wordprocessingGroup" xmlns:w14="http://schemas.microsoft.com/office/word/2010/wordml" xmlns:w="http://schemas.openxmlformats.org/wordprocessingml/2006/main" xmlns:w10="urn:schemas-microsoft-com:office:word" xmlns:wp="http://schemas.openxmlformats.org/drawingml/2006/wordprocessingDrawing" xmlns:wp14="http://schemas.microsoft.com/office/word/2010/wordprocessingDrawing" xmlns:v="urn:schemas-microsoft-com:vml" xmlns:m="http://schemas.openxmlformats.org/officeDocument/2006/math" xmlns:r="http://schemas.openxmlformats.org/officeDocument/2006/relationships" xmlns:o="urn:schemas-microsoft-com:office:office" xmlns:mv="urn:schemas-microsoft-com:mac:vml" xmlns:mc="http://schemas.openxmlformats.org/markup-compatibility/2006" xmlns:mo="http://schemas.microsoft.com/office/mac/office/2008/main" xmlns:wpc="http://schemas.microsoft.com/office/word/2010/wordprocessingCanvas" xmlns="" val="0"/>
-                        </a:ext>
-                      </a:extLst>
-                    </a:blip>
+                    <a:blip r:embed="rId6"/>
                     <a:srcRect/>
                     <a:stretch>
                       <a:fillRect/>
@@ -272,14 +710,17 @@
                   <pic:spPr bwMode="auto">
                     <a:xfrm>
                       <a:off x="0" y="0"/>
-                      <a:ext cx="5121707" cy="2495482"/>
+                      <a:ext cx="3887878" cy="2179908"/>
                     </a:xfrm>
                     <a:prstGeom prst="rect">
                       <a:avLst/>
                     </a:prstGeom>
                     <a:noFill/>
-                    <a:ln>
+                    <a:ln w="9525">
                       <a:noFill/>
+                      <a:miter lim="800000"/>
+                      <a:headEnd/>
+                      <a:tailEnd/>
                     </a:ln>
                   </pic:spPr>
                 </pic:pic>
@@ -291,113 +732,289 @@
     </w:p>
     <w:p>
       <w:pPr>
+        <w:pStyle w:val="Caption"/>
+        <w:keepNext/>
+        <w:keepLines/>
+        <w:rPr>
+          <w:rFonts w:cs="Times"/>
+        </w:rPr>
+      </w:pPr>
+      <w:bookmarkStart w:id="1" w:name="_Ref253235361"/>
+      <w:r>
+        <w:t xml:space="preserve">Figure </w:t>
+      </w:r>
+      <w:fldSimple w:instr=" SEQ Figure \* ARABIC ">
+        <w:r>
+          <w:rPr>
+            <w:noProof/>
+          </w:rPr>
+          <w:t>1</w:t>
+        </w:r>
+      </w:fldSimple>
+      <w:bookmarkEnd w:id="1"/>
+      <w:r>
+        <w:t>. The Java Build Path item.</w:t>
+      </w:r>
+    </w:p>
+    <w:p>
+      <w:pPr>
+        <w:pStyle w:val="ListParagraph"/>
+        <w:widowControl w:val="0"/>
+        <w:numPr>
+          <w:ilvl w:val="0"/>
+          <w:numId w:val="18"/>
+        </w:numPr>
+        <w:autoSpaceDE w:val="0"/>
+        <w:autoSpaceDN w:val="0"/>
+        <w:adjustRightInd w:val="0"/>
+        <w:spacing w:after="240"/>
+        <w:jc w:val="both"/>
+        <w:rPr>
+          <w:rFonts w:cs="Times"/>
+        </w:rPr>
+      </w:pPr>
+      <w:r>
+        <w:rPr>
+          <w:rFonts w:cs="Times"/>
+        </w:rPr>
+        <w:t>Select to the negosimulator.jar inside the Genius directory (</w:t>
+      </w:r>
+      <w:r>
+        <w:rPr>
+          <w:rFonts w:cs="Times"/>
+        </w:rPr>
+        <w:fldChar w:fldCharType="begin"/>
+      </w:r>
+      <w:r>
+        <w:rPr>
+          <w:rFonts w:cs="Times"/>
+        </w:rPr>
+        <w:instrText xml:space="preserve"> REF _Ref253235369 \h </w:instrText>
+      </w:r>
+      <w:r>
+        <w:rPr>
+          <w:rFonts w:cs="Times"/>
+        </w:rPr>
+      </w:r>
+      <w:r>
+        <w:rPr>
+          <w:rFonts w:cs="Times"/>
+        </w:rPr>
+        <w:fldChar w:fldCharType="separate"/>
+      </w:r>
+      <w:r>
+        <w:t xml:space="preserve">Figure </w:t>
+      </w:r>
+      <w:r>
+        <w:rPr>
+          <w:noProof/>
+        </w:rPr>
+        <w:t>2</w:t>
+      </w:r>
+      <w:r>
+        <w:rPr>
+          <w:rFonts w:cs="Times"/>
+        </w:rPr>
+        <w:fldChar w:fldCharType="end"/>
+      </w:r>
+      <w:r>
+        <w:rPr>
+          <w:rFonts w:cs="Times"/>
+        </w:rPr>
+        <w:t>)</w:t>
+      </w:r>
+    </w:p>
+    <w:p>
+      <w:pPr>
+        <w:keepNext/>
+        <w:keepLines/>
         <w:widowControl w:val="0"/>
         <w:autoSpaceDE w:val="0"/>
         <w:autoSpaceDN w:val="0"/>
         <w:adjustRightInd w:val="0"/>
         <w:spacing w:after="240"/>
-        <w:rPr>
-          <w:rFonts w:cs="Times"/>
-        </w:rPr>
-      </w:pPr>
-      <w:r>
-        <w:rPr>
-          <w:rFonts w:cs="Times"/>
-        </w:rPr>
-        <w:t>To</w:t>
-      </w:r>
-      <w:r>
-        <w:rPr>
-          <w:rFonts w:cs="Times"/>
-        </w:rPr>
-        <w:t xml:space="preserve"> manually compile the agent</w:t>
-      </w:r>
-      <w:r>
-        <w:rPr>
-          <w:rFonts w:cs="Times"/>
-        </w:rPr>
-        <w:t>, first, p</w:t>
-      </w:r>
-      <w:r>
-        <w:rPr>
-          <w:rFonts w:cs="Times"/>
-        </w:rPr>
-        <w:t>lace</w:t>
-      </w:r>
-      <w:r>
-        <w:rPr>
-          <w:rFonts w:cs="Times"/>
-        </w:rPr>
-        <w:t xml:space="preserve"> the package directory with all the files (eg</w:t>
-      </w:r>
-      <w:r>
-        <w:rPr>
-          <w:rFonts w:cs="Times"/>
-        </w:rPr>
-        <w:t>.</w:t>
-      </w:r>
-      <w:r>
-        <w:rPr>
-          <w:rFonts w:cs="Times"/>
-        </w:rPr>
-        <w:t xml:space="preserve"> examplepackage directory with ExampleAgent.java</w:t>
-      </w:r>
-      <w:r>
-        <w:rPr>
-          <w:rFonts w:cs="Times"/>
-          <w:b/>
+        <w:jc w:val="both"/>
+        <w:rPr>
+          <w:rFonts w:cs="Times"/>
+        </w:rPr>
+      </w:pPr>
+      <w:r>
+        <w:rPr>
+          <w:rFonts w:cs="Times"/>
+        </w:rPr>
+        <w:br/>
+      </w:r>
+      <w:r>
+        <w:rPr>
+          <w:rFonts w:cs="Times"/>
+          <w:noProof/>
+        </w:rPr>
+        <w:drawing>
+          <wp:inline distT="0" distB="0" distL="0" distR="0">
+            <wp:extent cx="3195320" cy="2763520"/>
+            <wp:effectExtent l="0" t="0" r="0" b="0"/>
+            <wp:docPr id="7" name="Picture 2" descr="OSX_10.6:Users:wouter:Desktop:Screen shot 2014-02-05 at 3.58.02 PM.png"/>
+            <wp:cNvGraphicFramePr>
+              <a:graphicFrameLocks xmlns:a="http://schemas.openxmlformats.org/drawingml/2006/main" noChangeAspect="1"/>
+            </wp:cNvGraphicFramePr>
+            <a:graphic xmlns:a="http://schemas.openxmlformats.org/drawingml/2006/main">
+              <a:graphicData uri="http://schemas.openxmlformats.org/drawingml/2006/picture">
+                <pic:pic xmlns:pic="http://schemas.openxmlformats.org/drawingml/2006/picture">
+                  <pic:nvPicPr>
+                    <pic:cNvPr id="0" name="Picture 2" descr="OSX_10.6:Users:wouter:Desktop:Screen shot 2014-02-05 at 3.58.02 PM.png"/>
+                    <pic:cNvPicPr>
+                      <a:picLocks noChangeAspect="1" noChangeArrowheads="1"/>
+                    </pic:cNvPicPr>
+                  </pic:nvPicPr>
+                  <pic:blipFill>
+                    <a:blip r:embed="rId7"/>
+                    <a:srcRect/>
+                    <a:stretch>
+                      <a:fillRect/>
+                    </a:stretch>
+                  </pic:blipFill>
+                  <pic:spPr bwMode="auto">
+                    <a:xfrm>
+                      <a:off x="0" y="0"/>
+                      <a:ext cx="3198209" cy="2766018"/>
+                    </a:xfrm>
+                    <a:prstGeom prst="rect">
+                      <a:avLst/>
+                    </a:prstGeom>
+                    <a:noFill/>
+                    <a:ln w="9525">
+                      <a:noFill/>
+                      <a:miter lim="800000"/>
+                      <a:headEnd/>
+                      <a:tailEnd/>
+                    </a:ln>
+                  </pic:spPr>
+                </pic:pic>
+              </a:graphicData>
+            </a:graphic>
+          </wp:inline>
+        </w:drawing>
+      </w:r>
+    </w:p>
+    <w:p>
+      <w:pPr>
+        <w:pStyle w:val="Caption"/>
+        <w:keepNext/>
+        <w:keepLines/>
+      </w:pPr>
+      <w:bookmarkStart w:id="2" w:name="_Ref253235369"/>
+      <w:r>
+        <w:t xml:space="preserve">Figure </w:t>
+      </w:r>
+      <w:fldSimple w:instr=" SEQ Figure \* ARABIC ">
+        <w:r>
+          <w:rPr>
+            <w:noProof/>
+          </w:rPr>
+          <w:t>2</w:t>
+        </w:r>
+      </w:fldSimple>
+      <w:bookmarkEnd w:id="2"/>
+      <w:r>
+        <w:t>. Selecting negosimulator.jar</w:t>
+      </w:r>
+    </w:p>
+    <w:p>
+      <w:pPr>
+        <w:pStyle w:val="ListParagraph"/>
+        <w:widowControl w:val="0"/>
+        <w:numPr>
+          <w:ilvl w:val="0"/>
+          <w:numId w:val="18"/>
+        </w:numPr>
+        <w:autoSpaceDE w:val="0"/>
+        <w:autoSpaceDN w:val="0"/>
+        <w:adjustRightInd w:val="0"/>
+        <w:spacing w:after="240"/>
+        <w:jc w:val="both"/>
+        <w:rPr>
+          <w:rFonts w:cs="Times"/>
+        </w:rPr>
+      </w:pPr>
+      <w:r>
+        <w:rPr>
+          <w:rFonts w:cs="Times"/>
+        </w:rPr>
+        <w:t>click OK to close the properties dialog.</w:t>
+      </w:r>
+    </w:p>
+    <w:p>
+      <w:pPr>
+        <w:pStyle w:val="ListParagraph"/>
+        <w:widowControl w:val="0"/>
+        <w:numPr>
+          <w:ilvl w:val="0"/>
+          <w:numId w:val="18"/>
+        </w:numPr>
+        <w:autoSpaceDE w:val="0"/>
+        <w:autoSpaceDN w:val="0"/>
+        <w:adjustRightInd w:val="0"/>
+        <w:spacing w:after="240"/>
+        <w:jc w:val="both"/>
+        <w:rPr>
+          <w:rFonts w:cs="Times"/>
+        </w:rPr>
+      </w:pPr>
+      <w:r>
+        <w:rPr>
+          <w:rFonts w:cs="Times"/>
+        </w:rPr>
+        <w:t>in Navigator, open src/examplepackage and double click on the ExampleAgent.java to open an editor.</w:t>
+      </w:r>
+      <w:r>
+        <w:rPr>
+          <w:rFonts w:cs="Times"/>
+        </w:rPr>
+        <w:t xml:space="preserve"> (</w:t>
+      </w:r>
+      <w:r>
+        <w:rPr>
+          <w:rFonts w:cs="Times"/>
+        </w:rPr>
+        <w:fldChar w:fldCharType="begin"/>
+      </w:r>
+      <w:r>
+        <w:rPr>
+          <w:rFonts w:cs="Times"/>
+        </w:rPr>
+        <w:instrText xml:space="preserve"> REF _Ref253235515 \h </w:instrText>
+      </w:r>
+      <w:r>
+        <w:rPr>
+          <w:rFonts w:cs="Times"/>
+        </w:rPr>
+      </w:r>
+      <w:r>
+        <w:rPr>
+          <w:rFonts w:cs="Times"/>
+        </w:rPr>
+        <w:fldChar w:fldCharType="separate"/>
+      </w:r>
+      <w:r>
+        <w:t xml:space="preserve">Figure </w:t>
+      </w:r>
+      <w:r>
+        <w:rPr>
+          <w:noProof/>
+        </w:rPr>
+        <w:t>3</w:t>
+      </w:r>
+      <w:r>
+        <w:rPr>
+          <w:rFonts w:cs="Times"/>
+        </w:rPr>
+        <w:fldChar w:fldCharType="end"/>
+      </w:r>
+      <w:r>
+        <w:rPr>
+          <w:rFonts w:cs="Times"/>
         </w:rPr>
         <w:t>)</w:t>
-      </w:r>
-      <w:r>
-        <w:rPr>
-          <w:rFonts w:cs="Times"/>
-        </w:rPr>
-        <w:t xml:space="preserve"> in the directory containing the </w:t>
-      </w:r>
-      <w:r>
-        <w:rPr>
-          <w:rFonts w:cs="Times"/>
-          <w:b/>
-        </w:rPr>
-        <w:t xml:space="preserve">negotiator.jar </w:t>
-      </w:r>
-      <w:r>
-        <w:rPr>
-          <w:rFonts w:cs="Times"/>
-        </w:rPr>
-        <w:t>file</w:t>
-      </w:r>
-      <w:r>
-        <w:rPr>
-          <w:rFonts w:cs="Times"/>
-          <w:b/>
-        </w:rPr>
-        <w:t xml:space="preserve">. </w:t>
-      </w:r>
-      <w:r>
-        <w:rPr>
-          <w:rFonts w:cs="Times"/>
-        </w:rPr>
-        <w:t>Then, in the computer’s Terminal</w:t>
-      </w:r>
-      <w:r>
-        <w:rPr>
-          <w:rFonts w:cs="Times"/>
-        </w:rPr>
-        <w:t xml:space="preserve"> </w:t>
-      </w:r>
-      <w:r>
-        <w:rPr>
-          <w:rFonts w:cs="Times"/>
-        </w:rPr>
-        <w:t xml:space="preserve">enter </w:t>
-      </w:r>
-      <w:r>
-        <w:rPr>
-          <w:rFonts w:cs="Times"/>
-        </w:rPr>
-        <w:t xml:space="preserve">the command line: </w:t>
       </w:r>
     </w:p>
     <w:p>
@@ -407,48 +1024,195 @@
         <w:autoSpaceDN w:val="0"/>
         <w:adjustRightInd w:val="0"/>
         <w:spacing w:after="240"/>
-        <w:rPr>
-          <w:rFonts w:cs="Times"/>
-        </w:rPr>
-      </w:pPr>
-      <w:r>
-        <w:rPr>
-          <w:rFonts w:cs="Times"/>
-          <w:b/>
-        </w:rPr>
-        <w:t xml:space="preserve">javac -cp negosimulator.jar </w:t>
-      </w:r>
-      <w:r>
-        <w:rPr>
-          <w:rFonts w:cs="Times"/>
-          <w:b/>
-        </w:rPr>
-        <w:t>examplepackage/Example</w:t>
-      </w:r>
-      <w:r>
-        <w:rPr>
-          <w:rFonts w:cs="Times"/>
-          <w:b/>
-        </w:rPr>
-        <w:t>Agent.java</w:t>
+        <w:jc w:val="both"/>
+        <w:rPr>
+          <w:rFonts w:cs="Times"/>
+        </w:rPr>
+      </w:pPr>
+      <w:r>
+        <w:rPr>
+          <w:rFonts w:cs="Times"/>
+        </w:rPr>
+        <w:t xml:space="preserve">If everything went ok, your agent has been compiled </w:t>
+      </w:r>
+      <w:r>
+        <w:rPr>
+          <w:rFonts w:cs="Times"/>
+        </w:rPr>
+        <w:t>at this point without errors.</w:t>
+      </w:r>
+      <w:r>
+        <w:rPr>
+          <w:rFonts w:cs="Times"/>
+        </w:rPr>
+        <w:t xml:space="preserve"> If there are errors, there will be red marks </w:t>
+      </w:r>
+      <w:r>
+        <w:rPr>
+          <w:rFonts w:cs="Times"/>
+        </w:rPr>
+        <w:t xml:space="preserve">in the right border </w:t>
+      </w:r>
+      <w:r>
+        <w:rPr>
+          <w:rFonts w:cs="Times"/>
+        </w:rPr>
+        <w:t>in the editor</w:t>
+      </w:r>
+      <w:r>
+        <w:rPr>
+          <w:rFonts w:cs="Times"/>
+        </w:rPr>
+        <w:t>.</w:t>
+      </w:r>
+      <w:r>
+        <w:rPr>
+          <w:rFonts w:cs="Times"/>
+        </w:rPr>
+        <w:t xml:space="preserve"> Eclipse automatically recompiles every time you save the file. </w:t>
       </w:r>
     </w:p>
     <w:p>
       <w:pPr>
         <w:widowControl w:val="0"/>
-        <w:tabs>
-          <w:tab w:val="left" w:pos="220"/>
-          <w:tab w:val="left" w:pos="720"/>
-        </w:tabs>
         <w:autoSpaceDE w:val="0"/>
         <w:autoSpaceDN w:val="0"/>
         <w:adjustRightInd w:val="0"/>
         <w:spacing w:after="240"/>
-        <w:ind w:left="360"/>
-        <w:rPr>
-          <w:rFonts w:cs="Times"/>
-        </w:rPr>
-      </w:pPr>
+        <w:jc w:val="both"/>
+        <w:rPr>
+          <w:rFonts w:cs="Times"/>
+        </w:rPr>
+      </w:pPr>
+      <w:r>
+        <w:rPr>
+          <w:rFonts w:cs="Times"/>
+        </w:rPr>
+        <w:t>You now have a bin directory as well (</w:t>
+      </w:r>
+      <w:r>
+        <w:rPr>
+          <w:rFonts w:cs="Times"/>
+        </w:rPr>
+        <w:fldChar w:fldCharType="begin"/>
+      </w:r>
+      <w:r>
+        <w:rPr>
+          <w:rFonts w:cs="Times"/>
+        </w:rPr>
+        <w:instrText xml:space="preserve"> REF _Ref253235515 \h </w:instrText>
+      </w:r>
+      <w:r>
+        <w:rPr>
+          <w:rFonts w:cs="Times"/>
+        </w:rPr>
+      </w:r>
+      <w:r>
+        <w:rPr>
+          <w:rFonts w:cs="Times"/>
+        </w:rPr>
+        <w:fldChar w:fldCharType="separate"/>
+      </w:r>
+      <w:r>
+        <w:t xml:space="preserve">Figure </w:t>
+      </w:r>
+      <w:r>
+        <w:rPr>
+          <w:noProof/>
+        </w:rPr>
+        <w:t>3</w:t>
+      </w:r>
+      <w:r>
+        <w:rPr>
+          <w:rFonts w:cs="Times"/>
+        </w:rPr>
+        <w:fldChar w:fldCharType="end"/>
+      </w:r>
+      <w:r>
+        <w:rPr>
+          <w:rFonts w:cs="Times"/>
+        </w:rPr>
+        <w:t>) with the class files that you need to load the agent in genius.</w:t>
+      </w:r>
+    </w:p>
+    <w:p>
+      <w:pPr>
+        <w:keepNext/>
+        <w:keepLines/>
+      </w:pPr>
+      <w:r>
+        <w:rPr>
+          <w:noProof/>
+        </w:rPr>
+        <w:drawing>
+          <wp:inline distT="0" distB="0" distL="0" distR="0">
+            <wp:extent cx="3169920" cy="2620221"/>
+            <wp:effectExtent l="0" t="0" r="5080" b="0"/>
+            <wp:docPr id="5" name="Picture 4" descr="OSX_10.6:Users:wouter:Desktop:Screen shot 2014-02-05 at 3.50.39 PM.png"/>
+            <wp:cNvGraphicFramePr>
+              <a:graphicFrameLocks xmlns:a="http://schemas.openxmlformats.org/drawingml/2006/main" noChangeAspect="1"/>
+            </wp:cNvGraphicFramePr>
+            <a:graphic xmlns:a="http://schemas.openxmlformats.org/drawingml/2006/main">
+              <a:graphicData uri="http://schemas.openxmlformats.org/drawingml/2006/picture">
+                <pic:pic xmlns:pic="http://schemas.openxmlformats.org/drawingml/2006/picture">
+                  <pic:nvPicPr>
+                    <pic:cNvPr id="0" name="Picture 4" descr="OSX_10.6:Users:wouter:Desktop:Screen shot 2014-02-05 at 3.50.39 PM.png"/>
+                    <pic:cNvPicPr>
+                      <a:picLocks noChangeAspect="1" noChangeArrowheads="1"/>
+                    </pic:cNvPicPr>
+                  </pic:nvPicPr>
+                  <pic:blipFill>
+                    <a:blip r:embed="rId8"/>
+                    <a:srcRect/>
+                    <a:stretch>
+                      <a:fillRect/>
+                    </a:stretch>
+                  </pic:blipFill>
+                  <pic:spPr bwMode="auto">
+                    <a:xfrm>
+                      <a:off x="0" y="0"/>
+                      <a:ext cx="3177065" cy="2626127"/>
+                    </a:xfrm>
+                    <a:prstGeom prst="rect">
+                      <a:avLst/>
+                    </a:prstGeom>
+                    <a:noFill/>
+                    <a:ln w="9525">
+                      <a:noFill/>
+                      <a:miter lim="800000"/>
+                      <a:headEnd/>
+                      <a:tailEnd/>
+                    </a:ln>
+                  </pic:spPr>
+                </pic:pic>
+              </a:graphicData>
+            </a:graphic>
+          </wp:inline>
+        </w:drawing>
+      </w:r>
+    </w:p>
+    <w:p>
+      <w:pPr>
+        <w:pStyle w:val="Caption"/>
+        <w:keepNext/>
+        <w:keepLines/>
+      </w:pPr>
+      <w:bookmarkStart w:id="3" w:name="_Ref253235515"/>
+      <w:r>
+        <w:t xml:space="preserve">Figure </w:t>
+      </w:r>
+      <w:fldSimple w:instr=" SEQ Figure \* ARABIC ">
+        <w:r>
+          <w:rPr>
+            <w:noProof/>
+          </w:rPr>
+          <w:t>3</w:t>
+        </w:r>
+      </w:fldSimple>
+      <w:bookmarkEnd w:id="3"/>
+      <w:r>
+        <w:t>. Editor open and file compiling properly (no red marks in right border).</w:t>
+      </w:r>
     </w:p>
     <w:sectPr>
       <w:pgSz w:w="11906" w:h="16837"/>
@@ -741,6 +1505,345 @@
     </w:lvl>
   </w:abstractNum>
   <w:abstractNum w:abstractNumId="3">
+    <w:nsid w:val="162F3779"/>
+    <w:multiLevelType w:val="multilevel"/>
+    <w:tmpl w:val="B2BA0132"/>
+    <w:lvl w:ilvl="0">
+      <w:start w:val="1"/>
+      <w:numFmt w:val="bullet"/>
+      <w:lvlText w:val=""/>
+      <w:lvlJc w:val="left"/>
+      <w:pPr>
+        <w:ind w:left="720" w:hanging="360"/>
+      </w:pPr>
+      <w:rPr>
+        <w:rFonts w:ascii="Symbol" w:hAnsi="Symbol" w:hint="default"/>
+      </w:rPr>
+    </w:lvl>
+    <w:lvl w:ilvl="1">
+      <w:start w:val="1"/>
+      <w:numFmt w:val="bullet"/>
+      <w:lvlText w:val="o"/>
+      <w:lvlJc w:val="left"/>
+      <w:pPr>
+        <w:ind w:left="1440" w:hanging="360"/>
+      </w:pPr>
+      <w:rPr>
+        <w:rFonts w:ascii="Courier New" w:hAnsi="Courier New" w:hint="default"/>
+      </w:rPr>
+    </w:lvl>
+    <w:lvl w:ilvl="2">
+      <w:start w:val="1"/>
+      <w:numFmt w:val="bullet"/>
+      <w:lvlText w:val=""/>
+      <w:lvlJc w:val="left"/>
+      <w:pPr>
+        <w:ind w:left="2160" w:hanging="360"/>
+      </w:pPr>
+      <w:rPr>
+        <w:rFonts w:ascii="Wingdings" w:hAnsi="Wingdings" w:hint="default"/>
+      </w:rPr>
+    </w:lvl>
+    <w:lvl w:ilvl="3">
+      <w:start w:val="1"/>
+      <w:numFmt w:val="bullet"/>
+      <w:lvlText w:val=""/>
+      <w:lvlJc w:val="left"/>
+      <w:pPr>
+        <w:ind w:left="2880" w:hanging="360"/>
+      </w:pPr>
+      <w:rPr>
+        <w:rFonts w:ascii="Symbol" w:hAnsi="Symbol" w:hint="default"/>
+      </w:rPr>
+    </w:lvl>
+    <w:lvl w:ilvl="4">
+      <w:start w:val="1"/>
+      <w:numFmt w:val="bullet"/>
+      <w:lvlText w:val="o"/>
+      <w:lvlJc w:val="left"/>
+      <w:pPr>
+        <w:ind w:left="3600" w:hanging="360"/>
+      </w:pPr>
+      <w:rPr>
+        <w:rFonts w:ascii="Courier New" w:hAnsi="Courier New" w:hint="default"/>
+      </w:rPr>
+    </w:lvl>
+    <w:lvl w:ilvl="5">
+      <w:start w:val="1"/>
+      <w:numFmt w:val="bullet"/>
+      <w:lvlText w:val=""/>
+      <w:lvlJc w:val="left"/>
+      <w:pPr>
+        <w:ind w:left="4320" w:hanging="360"/>
+      </w:pPr>
+      <w:rPr>
+        <w:rFonts w:ascii="Wingdings" w:hAnsi="Wingdings" w:hint="default"/>
+      </w:rPr>
+    </w:lvl>
+    <w:lvl w:ilvl="6">
+      <w:start w:val="1"/>
+      <w:numFmt w:val="bullet"/>
+      <w:lvlText w:val=""/>
+      <w:lvlJc w:val="left"/>
+      <w:pPr>
+        <w:ind w:left="5040" w:hanging="360"/>
+      </w:pPr>
+      <w:rPr>
+        <w:rFonts w:ascii="Symbol" w:hAnsi="Symbol" w:hint="default"/>
+      </w:rPr>
+    </w:lvl>
+    <w:lvl w:ilvl="7">
+      <w:start w:val="1"/>
+      <w:numFmt w:val="bullet"/>
+      <w:lvlText w:val="o"/>
+      <w:lvlJc w:val="left"/>
+      <w:pPr>
+        <w:ind w:left="5760" w:hanging="360"/>
+      </w:pPr>
+      <w:rPr>
+        <w:rFonts w:ascii="Courier New" w:hAnsi="Courier New" w:hint="default"/>
+      </w:rPr>
+    </w:lvl>
+    <w:lvl w:ilvl="8">
+      <w:start w:val="1"/>
+      <w:numFmt w:val="bullet"/>
+      <w:lvlText w:val=""/>
+      <w:lvlJc w:val="left"/>
+      <w:pPr>
+        <w:ind w:left="6480" w:hanging="360"/>
+      </w:pPr>
+      <w:rPr>
+        <w:rFonts w:ascii="Wingdings" w:hAnsi="Wingdings" w:hint="default"/>
+      </w:rPr>
+    </w:lvl>
+  </w:abstractNum>
+  <w:abstractNum w:abstractNumId="4">
+    <w:nsid w:val="27E00445"/>
+    <w:multiLevelType w:val="multilevel"/>
+    <w:tmpl w:val="B2BA0132"/>
+    <w:lvl w:ilvl="0">
+      <w:start w:val="1"/>
+      <w:numFmt w:val="bullet"/>
+      <w:lvlText w:val=""/>
+      <w:lvlJc w:val="left"/>
+      <w:pPr>
+        <w:ind w:left="720" w:hanging="360"/>
+      </w:pPr>
+      <w:rPr>
+        <w:rFonts w:ascii="Symbol" w:hAnsi="Symbol" w:hint="default"/>
+      </w:rPr>
+    </w:lvl>
+    <w:lvl w:ilvl="1">
+      <w:start w:val="1"/>
+      <w:numFmt w:val="bullet"/>
+      <w:lvlText w:val="o"/>
+      <w:lvlJc w:val="left"/>
+      <w:pPr>
+        <w:ind w:left="1440" w:hanging="360"/>
+      </w:pPr>
+      <w:rPr>
+        <w:rFonts w:ascii="Courier New" w:hAnsi="Courier New" w:hint="default"/>
+      </w:rPr>
+    </w:lvl>
+    <w:lvl w:ilvl="2">
+      <w:start w:val="1"/>
+      <w:numFmt w:val="bullet"/>
+      <w:lvlText w:val=""/>
+      <w:lvlJc w:val="left"/>
+      <w:pPr>
+        <w:ind w:left="2160" w:hanging="360"/>
+      </w:pPr>
+      <w:rPr>
+        <w:rFonts w:ascii="Wingdings" w:hAnsi="Wingdings" w:hint="default"/>
+      </w:rPr>
+    </w:lvl>
+    <w:lvl w:ilvl="3">
+      <w:start w:val="1"/>
+      <w:numFmt w:val="bullet"/>
+      <w:lvlText w:val=""/>
+      <w:lvlJc w:val="left"/>
+      <w:pPr>
+        <w:ind w:left="2880" w:hanging="360"/>
+      </w:pPr>
+      <w:rPr>
+        <w:rFonts w:ascii="Symbol" w:hAnsi="Symbol" w:hint="default"/>
+      </w:rPr>
+    </w:lvl>
+    <w:lvl w:ilvl="4">
+      <w:start w:val="1"/>
+      <w:numFmt w:val="bullet"/>
+      <w:lvlText w:val="o"/>
+      <w:lvlJc w:val="left"/>
+      <w:pPr>
+        <w:ind w:left="3600" w:hanging="360"/>
+      </w:pPr>
+      <w:rPr>
+        <w:rFonts w:ascii="Courier New" w:hAnsi="Courier New" w:hint="default"/>
+      </w:rPr>
+    </w:lvl>
+    <w:lvl w:ilvl="5">
+      <w:start w:val="1"/>
+      <w:numFmt w:val="bullet"/>
+      <w:lvlText w:val=""/>
+      <w:lvlJc w:val="left"/>
+      <w:pPr>
+        <w:ind w:left="4320" w:hanging="360"/>
+      </w:pPr>
+      <w:rPr>
+        <w:rFonts w:ascii="Wingdings" w:hAnsi="Wingdings" w:hint="default"/>
+      </w:rPr>
+    </w:lvl>
+    <w:lvl w:ilvl="6">
+      <w:start w:val="1"/>
+      <w:numFmt w:val="bullet"/>
+      <w:lvlText w:val=""/>
+      <w:lvlJc w:val="left"/>
+      <w:pPr>
+        <w:ind w:left="5040" w:hanging="360"/>
+      </w:pPr>
+      <w:rPr>
+        <w:rFonts w:ascii="Symbol" w:hAnsi="Symbol" w:hint="default"/>
+      </w:rPr>
+    </w:lvl>
+    <w:lvl w:ilvl="7">
+      <w:start w:val="1"/>
+      <w:numFmt w:val="bullet"/>
+      <w:lvlText w:val="o"/>
+      <w:lvlJc w:val="left"/>
+      <w:pPr>
+        <w:ind w:left="5760" w:hanging="360"/>
+      </w:pPr>
+      <w:rPr>
+        <w:rFonts w:ascii="Courier New" w:hAnsi="Courier New" w:hint="default"/>
+      </w:rPr>
+    </w:lvl>
+    <w:lvl w:ilvl="8">
+      <w:start w:val="1"/>
+      <w:numFmt w:val="bullet"/>
+      <w:lvlText w:val=""/>
+      <w:lvlJc w:val="left"/>
+      <w:pPr>
+        <w:ind w:left="6480" w:hanging="360"/>
+      </w:pPr>
+      <w:rPr>
+        <w:rFonts w:ascii="Wingdings" w:hAnsi="Wingdings" w:hint="default"/>
+      </w:rPr>
+    </w:lvl>
+  </w:abstractNum>
+  <w:abstractNum w:abstractNumId="5">
+    <w:nsid w:val="34501576"/>
+    <w:multiLevelType w:val="multilevel"/>
+    <w:tmpl w:val="B2BA0132"/>
+    <w:lvl w:ilvl="0">
+      <w:start w:val="1"/>
+      <w:numFmt w:val="bullet"/>
+      <w:lvlText w:val=""/>
+      <w:lvlJc w:val="left"/>
+      <w:pPr>
+        <w:ind w:left="720" w:hanging="360"/>
+      </w:pPr>
+      <w:rPr>
+        <w:rFonts w:ascii="Symbol" w:hAnsi="Symbol" w:hint="default"/>
+      </w:rPr>
+    </w:lvl>
+    <w:lvl w:ilvl="1">
+      <w:start w:val="1"/>
+      <w:numFmt w:val="bullet"/>
+      <w:lvlText w:val="o"/>
+      <w:lvlJc w:val="left"/>
+      <w:pPr>
+        <w:ind w:left="1440" w:hanging="360"/>
+      </w:pPr>
+      <w:rPr>
+        <w:rFonts w:ascii="Courier New" w:hAnsi="Courier New" w:hint="default"/>
+      </w:rPr>
+    </w:lvl>
+    <w:lvl w:ilvl="2">
+      <w:start w:val="1"/>
+      <w:numFmt w:val="bullet"/>
+      <w:lvlText w:val=""/>
+      <w:lvlJc w:val="left"/>
+      <w:pPr>
+        <w:ind w:left="2160" w:hanging="360"/>
+      </w:pPr>
+      <w:rPr>
+        <w:rFonts w:ascii="Wingdings" w:hAnsi="Wingdings" w:hint="default"/>
+      </w:rPr>
+    </w:lvl>
+    <w:lvl w:ilvl="3">
+      <w:start w:val="1"/>
+      <w:numFmt w:val="bullet"/>
+      <w:lvlText w:val=""/>
+      <w:lvlJc w:val="left"/>
+      <w:pPr>
+        <w:ind w:left="2880" w:hanging="360"/>
+      </w:pPr>
+      <w:rPr>
+        <w:rFonts w:ascii="Symbol" w:hAnsi="Symbol" w:hint="default"/>
+      </w:rPr>
+    </w:lvl>
+    <w:lvl w:ilvl="4">
+      <w:start w:val="1"/>
+      <w:numFmt w:val="bullet"/>
+      <w:lvlText w:val="o"/>
+      <w:lvlJc w:val="left"/>
+      <w:pPr>
+        <w:ind w:left="3600" w:hanging="360"/>
+      </w:pPr>
+      <w:rPr>
+        <w:rFonts w:ascii="Courier New" w:hAnsi="Courier New" w:hint="default"/>
+      </w:rPr>
+    </w:lvl>
+    <w:lvl w:ilvl="5">
+      <w:start w:val="1"/>
+      <w:numFmt w:val="bullet"/>
+      <w:lvlText w:val=""/>
+      <w:lvlJc w:val="left"/>
+      <w:pPr>
+        <w:ind w:left="4320" w:hanging="360"/>
+      </w:pPr>
+      <w:rPr>
+        <w:rFonts w:ascii="Wingdings" w:hAnsi="Wingdings" w:hint="default"/>
+      </w:rPr>
+    </w:lvl>
+    <w:lvl w:ilvl="6">
+      <w:start w:val="1"/>
+      <w:numFmt w:val="bullet"/>
+      <w:lvlText w:val=""/>
+      <w:lvlJc w:val="left"/>
+      <w:pPr>
+        <w:ind w:left="5040" w:hanging="360"/>
+      </w:pPr>
+      <w:rPr>
+        <w:rFonts w:ascii="Symbol" w:hAnsi="Symbol" w:hint="default"/>
+      </w:rPr>
+    </w:lvl>
+    <w:lvl w:ilvl="7">
+      <w:start w:val="1"/>
+      <w:numFmt w:val="bullet"/>
+      <w:lvlText w:val="o"/>
+      <w:lvlJc w:val="left"/>
+      <w:pPr>
+        <w:ind w:left="5760" w:hanging="360"/>
+      </w:pPr>
+      <w:rPr>
+        <w:rFonts w:ascii="Courier New" w:hAnsi="Courier New" w:hint="default"/>
+      </w:rPr>
+    </w:lvl>
+    <w:lvl w:ilvl="8">
+      <w:start w:val="1"/>
+      <w:numFmt w:val="bullet"/>
+      <w:lvlText w:val=""/>
+      <w:lvlJc w:val="left"/>
+      <w:pPr>
+        <w:ind w:left="6480" w:hanging="360"/>
+      </w:pPr>
+      <w:rPr>
+        <w:rFonts w:ascii="Wingdings" w:hAnsi="Wingdings" w:hint="default"/>
+      </w:rPr>
+    </w:lvl>
+  </w:abstractNum>
+  <w:abstractNum w:abstractNumId="6">
     <w:nsid w:val="45FB72AD"/>
     <w:multiLevelType w:val="hybridMultilevel"/>
     <w:tmpl w:val="71EA7722"/>
@@ -853,7 +1956,7 @@
       </w:rPr>
     </w:lvl>
   </w:abstractNum>
-  <w:abstractNum w:abstractNumId="4">
+  <w:abstractNum w:abstractNumId="7">
     <w:nsid w:val="4EC820F2"/>
     <w:multiLevelType w:val="hybridMultilevel"/>
     <w:tmpl w:val="5B261AAA"/>
@@ -966,7 +2069,7 @@
       </w:rPr>
     </w:lvl>
   </w:abstractNum>
-  <w:abstractNum w:abstractNumId="5">
+  <w:abstractNum w:abstractNumId="8">
     <w:nsid w:val="51C77809"/>
     <w:multiLevelType w:val="hybridMultilevel"/>
     <w:tmpl w:val="61569E3A"/>
@@ -1079,7 +2182,7 @@
       </w:rPr>
     </w:lvl>
   </w:abstractNum>
-  <w:abstractNum w:abstractNumId="6">
+  <w:abstractNum w:abstractNumId="9">
     <w:nsid w:val="524443E1"/>
     <w:multiLevelType w:val="hybridMultilevel"/>
     <w:tmpl w:val="7DEC2B72"/>
@@ -1192,7 +2295,7 @@
       </w:rPr>
     </w:lvl>
   </w:abstractNum>
-  <w:abstractNum w:abstractNumId="7">
+  <w:abstractNum w:abstractNumId="10">
     <w:nsid w:val="540F788C"/>
     <w:multiLevelType w:val="multilevel"/>
     <w:tmpl w:val="0409001F"/>
@@ -1278,7 +2381,233 @@
       </w:pPr>
     </w:lvl>
   </w:abstractNum>
-  <w:abstractNum w:abstractNumId="8">
+  <w:abstractNum w:abstractNumId="11">
+    <w:nsid w:val="547973E4"/>
+    <w:multiLevelType w:val="multilevel"/>
+    <w:tmpl w:val="B2BA0132"/>
+    <w:lvl w:ilvl="0">
+      <w:start w:val="1"/>
+      <w:numFmt w:val="bullet"/>
+      <w:lvlText w:val=""/>
+      <w:lvlJc w:val="left"/>
+      <w:pPr>
+        <w:ind w:left="720" w:hanging="360"/>
+      </w:pPr>
+      <w:rPr>
+        <w:rFonts w:ascii="Symbol" w:hAnsi="Symbol" w:hint="default"/>
+      </w:rPr>
+    </w:lvl>
+    <w:lvl w:ilvl="1">
+      <w:start w:val="1"/>
+      <w:numFmt w:val="bullet"/>
+      <w:lvlText w:val="o"/>
+      <w:lvlJc w:val="left"/>
+      <w:pPr>
+        <w:ind w:left="1440" w:hanging="360"/>
+      </w:pPr>
+      <w:rPr>
+        <w:rFonts w:ascii="Courier New" w:hAnsi="Courier New" w:hint="default"/>
+      </w:rPr>
+    </w:lvl>
+    <w:lvl w:ilvl="2">
+      <w:start w:val="1"/>
+      <w:numFmt w:val="bullet"/>
+      <w:lvlText w:val=""/>
+      <w:lvlJc w:val="left"/>
+      <w:pPr>
+        <w:ind w:left="2160" w:hanging="360"/>
+      </w:pPr>
+      <w:rPr>
+        <w:rFonts w:ascii="Wingdings" w:hAnsi="Wingdings" w:hint="default"/>
+      </w:rPr>
+    </w:lvl>
+    <w:lvl w:ilvl="3">
+      <w:start w:val="1"/>
+      <w:numFmt w:val="bullet"/>
+      <w:lvlText w:val=""/>
+      <w:lvlJc w:val="left"/>
+      <w:pPr>
+        <w:ind w:left="2880" w:hanging="360"/>
+      </w:pPr>
+      <w:rPr>
+        <w:rFonts w:ascii="Symbol" w:hAnsi="Symbol" w:hint="default"/>
+      </w:rPr>
+    </w:lvl>
+    <w:lvl w:ilvl="4">
+      <w:start w:val="1"/>
+      <w:numFmt w:val="bullet"/>
+      <w:lvlText w:val="o"/>
+      <w:lvlJc w:val="left"/>
+      <w:pPr>
+        <w:ind w:left="3600" w:hanging="360"/>
+      </w:pPr>
+      <w:rPr>
+        <w:rFonts w:ascii="Courier New" w:hAnsi="Courier New" w:hint="default"/>
+      </w:rPr>
+    </w:lvl>
+    <w:lvl w:ilvl="5">
+      <w:start w:val="1"/>
+      <w:numFmt w:val="bullet"/>
+      <w:lvlText w:val=""/>
+      <w:lvlJc w:val="left"/>
+      <w:pPr>
+        <w:ind w:left="4320" w:hanging="360"/>
+      </w:pPr>
+      <w:rPr>
+        <w:rFonts w:ascii="Wingdings" w:hAnsi="Wingdings" w:hint="default"/>
+      </w:rPr>
+    </w:lvl>
+    <w:lvl w:ilvl="6">
+      <w:start w:val="1"/>
+      <w:numFmt w:val="bullet"/>
+      <w:lvlText w:val=""/>
+      <w:lvlJc w:val="left"/>
+      <w:pPr>
+        <w:ind w:left="5040" w:hanging="360"/>
+      </w:pPr>
+      <w:rPr>
+        <w:rFonts w:ascii="Symbol" w:hAnsi="Symbol" w:hint="default"/>
+      </w:rPr>
+    </w:lvl>
+    <w:lvl w:ilvl="7">
+      <w:start w:val="1"/>
+      <w:numFmt w:val="bullet"/>
+      <w:lvlText w:val="o"/>
+      <w:lvlJc w:val="left"/>
+      <w:pPr>
+        <w:ind w:left="5760" w:hanging="360"/>
+      </w:pPr>
+      <w:rPr>
+        <w:rFonts w:ascii="Courier New" w:hAnsi="Courier New" w:hint="default"/>
+      </w:rPr>
+    </w:lvl>
+    <w:lvl w:ilvl="8">
+      <w:start w:val="1"/>
+      <w:numFmt w:val="bullet"/>
+      <w:lvlText w:val=""/>
+      <w:lvlJc w:val="left"/>
+      <w:pPr>
+        <w:ind w:left="6480" w:hanging="360"/>
+      </w:pPr>
+      <w:rPr>
+        <w:rFonts w:ascii="Wingdings" w:hAnsi="Wingdings" w:hint="default"/>
+      </w:rPr>
+    </w:lvl>
+  </w:abstractNum>
+  <w:abstractNum w:abstractNumId="12">
+    <w:nsid w:val="54910E94"/>
+    <w:multiLevelType w:val="multilevel"/>
+    <w:tmpl w:val="B2BA0132"/>
+    <w:lvl w:ilvl="0">
+      <w:start w:val="1"/>
+      <w:numFmt w:val="bullet"/>
+      <w:lvlText w:val=""/>
+      <w:lvlJc w:val="left"/>
+      <w:pPr>
+        <w:ind w:left="720" w:hanging="360"/>
+      </w:pPr>
+      <w:rPr>
+        <w:rFonts w:ascii="Symbol" w:hAnsi="Symbol" w:hint="default"/>
+      </w:rPr>
+    </w:lvl>
+    <w:lvl w:ilvl="1">
+      <w:start w:val="1"/>
+      <w:numFmt w:val="bullet"/>
+      <w:lvlText w:val="o"/>
+      <w:lvlJc w:val="left"/>
+      <w:pPr>
+        <w:ind w:left="1440" w:hanging="360"/>
+      </w:pPr>
+      <w:rPr>
+        <w:rFonts w:ascii="Courier New" w:hAnsi="Courier New" w:hint="default"/>
+      </w:rPr>
+    </w:lvl>
+    <w:lvl w:ilvl="2">
+      <w:start w:val="1"/>
+      <w:numFmt w:val="bullet"/>
+      <w:lvlText w:val=""/>
+      <w:lvlJc w:val="left"/>
+      <w:pPr>
+        <w:ind w:left="2160" w:hanging="360"/>
+      </w:pPr>
+      <w:rPr>
+        <w:rFonts w:ascii="Wingdings" w:hAnsi="Wingdings" w:hint="default"/>
+      </w:rPr>
+    </w:lvl>
+    <w:lvl w:ilvl="3">
+      <w:start w:val="1"/>
+      <w:numFmt w:val="bullet"/>
+      <w:lvlText w:val=""/>
+      <w:lvlJc w:val="left"/>
+      <w:pPr>
+        <w:ind w:left="2880" w:hanging="360"/>
+      </w:pPr>
+      <w:rPr>
+        <w:rFonts w:ascii="Symbol" w:hAnsi="Symbol" w:hint="default"/>
+      </w:rPr>
+    </w:lvl>
+    <w:lvl w:ilvl="4">
+      <w:start w:val="1"/>
+      <w:numFmt w:val="bullet"/>
+      <w:lvlText w:val="o"/>
+      <w:lvlJc w:val="left"/>
+      <w:pPr>
+        <w:ind w:left="3600" w:hanging="360"/>
+      </w:pPr>
+      <w:rPr>
+        <w:rFonts w:ascii="Courier New" w:hAnsi="Courier New" w:hint="default"/>
+      </w:rPr>
+    </w:lvl>
+    <w:lvl w:ilvl="5">
+      <w:start w:val="1"/>
+      <w:numFmt w:val="bullet"/>
+      <w:lvlText w:val=""/>
+      <w:lvlJc w:val="left"/>
+      <w:pPr>
+        <w:ind w:left="4320" w:hanging="360"/>
+      </w:pPr>
+      <w:rPr>
+        <w:rFonts w:ascii="Wingdings" w:hAnsi="Wingdings" w:hint="default"/>
+      </w:rPr>
+    </w:lvl>
+    <w:lvl w:ilvl="6">
+      <w:start w:val="1"/>
+      <w:numFmt w:val="bullet"/>
+      <w:lvlText w:val=""/>
+      <w:lvlJc w:val="left"/>
+      <w:pPr>
+        <w:ind w:left="5040" w:hanging="360"/>
+      </w:pPr>
+      <w:rPr>
+        <w:rFonts w:ascii="Symbol" w:hAnsi="Symbol" w:hint="default"/>
+      </w:rPr>
+    </w:lvl>
+    <w:lvl w:ilvl="7">
+      <w:start w:val="1"/>
+      <w:numFmt w:val="bullet"/>
+      <w:lvlText w:val="o"/>
+      <w:lvlJc w:val="left"/>
+      <w:pPr>
+        <w:ind w:left="5760" w:hanging="360"/>
+      </w:pPr>
+      <w:rPr>
+        <w:rFonts w:ascii="Courier New" w:hAnsi="Courier New" w:hint="default"/>
+      </w:rPr>
+    </w:lvl>
+    <w:lvl w:ilvl="8">
+      <w:start w:val="1"/>
+      <w:numFmt w:val="bullet"/>
+      <w:lvlText w:val=""/>
+      <w:lvlJc w:val="left"/>
+      <w:pPr>
+        <w:ind w:left="6480" w:hanging="360"/>
+      </w:pPr>
+      <w:rPr>
+        <w:rFonts w:ascii="Wingdings" w:hAnsi="Wingdings" w:hint="default"/>
+      </w:rPr>
+    </w:lvl>
+  </w:abstractNum>
+  <w:abstractNum w:abstractNumId="13">
     <w:nsid w:val="59485D16"/>
     <w:multiLevelType w:val="hybridMultilevel"/>
     <w:tmpl w:val="E0CEC5DE"/>
@@ -1391,7 +2720,120 @@
       </w:rPr>
     </w:lvl>
   </w:abstractNum>
-  <w:abstractNum w:abstractNumId="9">
+  <w:abstractNum w:abstractNumId="14">
+    <w:nsid w:val="5C0C0D64"/>
+    <w:multiLevelType w:val="hybridMultilevel"/>
+    <w:tmpl w:val="C4EC12B2"/>
+    <w:lvl w:ilvl="0" w:tplc="0409000F">
+      <w:start w:val="1"/>
+      <w:numFmt w:val="decimal"/>
+      <w:lvlText w:val="%1."/>
+      <w:lvlJc w:val="left"/>
+      <w:pPr>
+        <w:ind w:left="720" w:hanging="360"/>
+      </w:pPr>
+      <w:rPr>
+        <w:rFonts w:hint="default"/>
+      </w:rPr>
+    </w:lvl>
+    <w:lvl w:ilvl="1" w:tplc="04090003" w:tentative="1">
+      <w:start w:val="1"/>
+      <w:numFmt w:val="bullet"/>
+      <w:lvlText w:val="o"/>
+      <w:lvlJc w:val="left"/>
+      <w:pPr>
+        <w:ind w:left="1440" w:hanging="360"/>
+      </w:pPr>
+      <w:rPr>
+        <w:rFonts w:ascii="Courier New" w:hAnsi="Courier New" w:hint="default"/>
+      </w:rPr>
+    </w:lvl>
+    <w:lvl w:ilvl="2" w:tplc="04090005" w:tentative="1">
+      <w:start w:val="1"/>
+      <w:numFmt w:val="bullet"/>
+      <w:lvlText w:val=""/>
+      <w:lvlJc w:val="left"/>
+      <w:pPr>
+        <w:ind w:left="2160" w:hanging="360"/>
+      </w:pPr>
+      <w:rPr>
+        <w:rFonts w:ascii="Wingdings" w:hAnsi="Wingdings" w:hint="default"/>
+      </w:rPr>
+    </w:lvl>
+    <w:lvl w:ilvl="3" w:tplc="04090001" w:tentative="1">
+      <w:start w:val="1"/>
+      <w:numFmt w:val="bullet"/>
+      <w:lvlText w:val=""/>
+      <w:lvlJc w:val="left"/>
+      <w:pPr>
+        <w:ind w:left="2880" w:hanging="360"/>
+      </w:pPr>
+      <w:rPr>
+        <w:rFonts w:ascii="Symbol" w:hAnsi="Symbol" w:hint="default"/>
+      </w:rPr>
+    </w:lvl>
+    <w:lvl w:ilvl="4" w:tplc="04090003" w:tentative="1">
+      <w:start w:val="1"/>
+      <w:numFmt w:val="bullet"/>
+      <w:lvlText w:val="o"/>
+      <w:lvlJc w:val="left"/>
+      <w:pPr>
+        <w:ind w:left="3600" w:hanging="360"/>
+      </w:pPr>
+      <w:rPr>
+        <w:rFonts w:ascii="Courier New" w:hAnsi="Courier New" w:hint="default"/>
+      </w:rPr>
+    </w:lvl>
+    <w:lvl w:ilvl="5" w:tplc="04090005" w:tentative="1">
+      <w:start w:val="1"/>
+      <w:numFmt w:val="bullet"/>
+      <w:lvlText w:val=""/>
+      <w:lvlJc w:val="left"/>
+      <w:pPr>
+        <w:ind w:left="4320" w:hanging="360"/>
+      </w:pPr>
+      <w:rPr>
+        <w:rFonts w:ascii="Wingdings" w:hAnsi="Wingdings" w:hint="default"/>
+      </w:rPr>
+    </w:lvl>
+    <w:lvl w:ilvl="6" w:tplc="04090001" w:tentative="1">
+      <w:start w:val="1"/>
+      <w:numFmt w:val="bullet"/>
+      <w:lvlText w:val=""/>
+      <w:lvlJc w:val="left"/>
+      <w:pPr>
+        <w:ind w:left="5040" w:hanging="360"/>
+      </w:pPr>
+      <w:rPr>
+        <w:rFonts w:ascii="Symbol" w:hAnsi="Symbol" w:hint="default"/>
+      </w:rPr>
+    </w:lvl>
+    <w:lvl w:ilvl="7" w:tplc="04090003" w:tentative="1">
+      <w:start w:val="1"/>
+      <w:numFmt w:val="bullet"/>
+      <w:lvlText w:val="o"/>
+      <w:lvlJc w:val="left"/>
+      <w:pPr>
+        <w:ind w:left="5760" w:hanging="360"/>
+      </w:pPr>
+      <w:rPr>
+        <w:rFonts w:ascii="Courier New" w:hAnsi="Courier New" w:hint="default"/>
+      </w:rPr>
+    </w:lvl>
+    <w:lvl w:ilvl="8" w:tplc="04090005" w:tentative="1">
+      <w:start w:val="1"/>
+      <w:numFmt w:val="bullet"/>
+      <w:lvlText w:val=""/>
+      <w:lvlJc w:val="left"/>
+      <w:pPr>
+        <w:ind w:left="6480" w:hanging="360"/>
+      </w:pPr>
+      <w:rPr>
+        <w:rFonts w:ascii="Wingdings" w:hAnsi="Wingdings" w:hint="default"/>
+      </w:rPr>
+    </w:lvl>
+  </w:abstractNum>
+  <w:abstractNum w:abstractNumId="15">
     <w:nsid w:val="5DF67007"/>
     <w:multiLevelType w:val="hybridMultilevel"/>
     <w:tmpl w:val="2AFED536"/>
@@ -1504,7 +2946,120 @@
       </w:rPr>
     </w:lvl>
   </w:abstractNum>
-  <w:abstractNum w:abstractNumId="10">
+  <w:abstractNum w:abstractNumId="16">
+    <w:nsid w:val="611D528B"/>
+    <w:multiLevelType w:val="hybridMultilevel"/>
+    <w:tmpl w:val="B2BA0132"/>
+    <w:lvl w:ilvl="0" w:tplc="04090001">
+      <w:start w:val="1"/>
+      <w:numFmt w:val="bullet"/>
+      <w:lvlText w:val=""/>
+      <w:lvlJc w:val="left"/>
+      <w:pPr>
+        <w:ind w:left="720" w:hanging="360"/>
+      </w:pPr>
+      <w:rPr>
+        <w:rFonts w:ascii="Symbol" w:hAnsi="Symbol" w:hint="default"/>
+      </w:rPr>
+    </w:lvl>
+    <w:lvl w:ilvl="1" w:tplc="04090003" w:tentative="1">
+      <w:start w:val="1"/>
+      <w:numFmt w:val="bullet"/>
+      <w:lvlText w:val="o"/>
+      <w:lvlJc w:val="left"/>
+      <w:pPr>
+        <w:ind w:left="1440" w:hanging="360"/>
+      </w:pPr>
+      <w:rPr>
+        <w:rFonts w:ascii="Courier New" w:hAnsi="Courier New" w:hint="default"/>
+      </w:rPr>
+    </w:lvl>
+    <w:lvl w:ilvl="2" w:tplc="04090005" w:tentative="1">
+      <w:start w:val="1"/>
+      <w:numFmt w:val="bullet"/>
+      <w:lvlText w:val=""/>
+      <w:lvlJc w:val="left"/>
+      <w:pPr>
+        <w:ind w:left="2160" w:hanging="360"/>
+      </w:pPr>
+      <w:rPr>
+        <w:rFonts w:ascii="Wingdings" w:hAnsi="Wingdings" w:hint="default"/>
+      </w:rPr>
+    </w:lvl>
+    <w:lvl w:ilvl="3" w:tplc="04090001" w:tentative="1">
+      <w:start w:val="1"/>
+      <w:numFmt w:val="bullet"/>
+      <w:lvlText w:val=""/>
+      <w:lvlJc w:val="left"/>
+      <w:pPr>
+        <w:ind w:left="2880" w:hanging="360"/>
+      </w:pPr>
+      <w:rPr>
+        <w:rFonts w:ascii="Symbol" w:hAnsi="Symbol" w:hint="default"/>
+      </w:rPr>
+    </w:lvl>
+    <w:lvl w:ilvl="4" w:tplc="04090003" w:tentative="1">
+      <w:start w:val="1"/>
+      <w:numFmt w:val="bullet"/>
+      <w:lvlText w:val="o"/>
+      <w:lvlJc w:val="left"/>
+      <w:pPr>
+        <w:ind w:left="3600" w:hanging="360"/>
+      </w:pPr>
+      <w:rPr>
+        <w:rFonts w:ascii="Courier New" w:hAnsi="Courier New" w:hint="default"/>
+      </w:rPr>
+    </w:lvl>
+    <w:lvl w:ilvl="5" w:tplc="04090005" w:tentative="1">
+      <w:start w:val="1"/>
+      <w:numFmt w:val="bullet"/>
+      <w:lvlText w:val=""/>
+      <w:lvlJc w:val="left"/>
+      <w:pPr>
+        <w:ind w:left="4320" w:hanging="360"/>
+      </w:pPr>
+      <w:rPr>
+        <w:rFonts w:ascii="Wingdings" w:hAnsi="Wingdings" w:hint="default"/>
+      </w:rPr>
+    </w:lvl>
+    <w:lvl w:ilvl="6" w:tplc="04090001" w:tentative="1">
+      <w:start w:val="1"/>
+      <w:numFmt w:val="bullet"/>
+      <w:lvlText w:val=""/>
+      <w:lvlJc w:val="left"/>
+      <w:pPr>
+        <w:ind w:left="5040" w:hanging="360"/>
+      </w:pPr>
+      <w:rPr>
+        <w:rFonts w:ascii="Symbol" w:hAnsi="Symbol" w:hint="default"/>
+      </w:rPr>
+    </w:lvl>
+    <w:lvl w:ilvl="7" w:tplc="04090003" w:tentative="1">
+      <w:start w:val="1"/>
+      <w:numFmt w:val="bullet"/>
+      <w:lvlText w:val="o"/>
+      <w:lvlJc w:val="left"/>
+      <w:pPr>
+        <w:ind w:left="5760" w:hanging="360"/>
+      </w:pPr>
+      <w:rPr>
+        <w:rFonts w:ascii="Courier New" w:hAnsi="Courier New" w:hint="default"/>
+      </w:rPr>
+    </w:lvl>
+    <w:lvl w:ilvl="8" w:tplc="04090005" w:tentative="1">
+      <w:start w:val="1"/>
+      <w:numFmt w:val="bullet"/>
+      <w:lvlText w:val=""/>
+      <w:lvlJc w:val="left"/>
+      <w:pPr>
+        <w:ind w:left="6480" w:hanging="360"/>
+      </w:pPr>
+      <w:rPr>
+        <w:rFonts w:ascii="Wingdings" w:hAnsi="Wingdings" w:hint="default"/>
+      </w:rPr>
+    </w:lvl>
+  </w:abstractNum>
+  <w:abstractNum w:abstractNumId="17">
     <w:nsid w:val="727E1D55"/>
     <w:multiLevelType w:val="hybridMultilevel"/>
     <w:tmpl w:val="DC94DDA4"/>
@@ -1618,22 +3173,22 @@
     </w:lvl>
   </w:abstractNum>
   <w:num w:numId="1">
-    <w:abstractNumId w:val="10"/>
+    <w:abstractNumId w:val="17"/>
   </w:num>
   <w:num w:numId="2">
-    <w:abstractNumId w:val="4"/>
+    <w:abstractNumId w:val="7"/>
   </w:num>
   <w:num w:numId="3">
     <w:abstractNumId w:val="1"/>
   </w:num>
   <w:num w:numId="4">
-    <w:abstractNumId w:val="7"/>
+    <w:abstractNumId w:val="10"/>
   </w:num>
   <w:num w:numId="5">
-    <w:abstractNumId w:val="6"/>
+    <w:abstractNumId w:val="9"/>
   </w:num>
   <w:num w:numId="6">
-    <w:abstractNumId w:val="9"/>
+    <w:abstractNumId w:val="15"/>
   </w:num>
   <w:num w:numId="7">
     <w:abstractNumId w:val="2"/>
@@ -1642,13 +3197,34 @@
     <w:abstractNumId w:val="0"/>
   </w:num>
   <w:num w:numId="9">
+    <w:abstractNumId w:val="6"/>
+  </w:num>
+  <w:num w:numId="10">
+    <w:abstractNumId w:val="8"/>
+  </w:num>
+  <w:num w:numId="11">
+    <w:abstractNumId w:val="13"/>
+  </w:num>
+  <w:num w:numId="12">
+    <w:abstractNumId w:val="16"/>
+  </w:num>
+  <w:num w:numId="13">
+    <w:abstractNumId w:val="11"/>
+  </w:num>
+  <w:num w:numId="14">
+    <w:abstractNumId w:val="4"/>
+  </w:num>
+  <w:num w:numId="15">
+    <w:abstractNumId w:val="5"/>
+  </w:num>
+  <w:num w:numId="16">
+    <w:abstractNumId w:val="12"/>
+  </w:num>
+  <w:num w:numId="17">
     <w:abstractNumId w:val="3"/>
   </w:num>
-  <w:num w:numId="10">
-    <w:abstractNumId w:val="5"/>
-  </w:num>
-  <w:num w:numId="11">
-    <w:abstractNumId w:val="8"/>
+  <w:num w:numId="18">
+    <w:abstractNumId w:val="14"/>
   </w:num>
 </w:numbering>
 </file>
@@ -1810,6 +3386,30 @@
     <w:qFormat/>
     <w:rsid w:val="005950F4"/>
   </w:style>
+  <w:style w:type="paragraph" w:styleId="Heading2">
+    <w:name w:val="heading 2"/>
+    <w:basedOn w:val="Normal"/>
+    <w:next w:val="Normal"/>
+    <w:link w:val="Heading2Char"/>
+    <w:uiPriority w:val="9"/>
+    <w:unhideWhenUsed/>
+    <w:qFormat/>
+    <w:rsid w:val="005A51DB"/>
+    <w:pPr>
+      <w:keepNext/>
+      <w:keepLines/>
+      <w:spacing w:before="200"/>
+      <w:outlineLvl w:val="1"/>
+    </w:pPr>
+    <w:rPr>
+      <w:rFonts w:asciiTheme="majorHAnsi" w:eastAsiaTheme="majorEastAsia" w:hAnsiTheme="majorHAnsi" w:cstheme="majorBidi"/>
+      <w:b/>
+      <w:bCs/>
+      <w:color w:val="4F81BD" w:themeColor="accent1"/>
+      <w:sz w:val="26"/>
+      <w:szCs w:val="26"/>
+    </w:rPr>
+  </w:style>
   <w:style w:type="character" w:default="1" w:styleId="DefaultParagraphFont">
     <w:name w:val="Default Paragraph Font"/>
     <w:semiHidden/>
@@ -1953,6 +3553,40 @@
     <w:rPr>
       <w:color w:val="800080" w:themeColor="followedHyperlink"/>
       <w:u w:val="single"/>
+    </w:rPr>
+  </w:style>
+  <w:style w:type="character" w:customStyle="1" w:styleId="Heading2Char">
+    <w:name w:val="Heading 2 Char"/>
+    <w:basedOn w:val="DefaultParagraphFont"/>
+    <w:link w:val="Heading2"/>
+    <w:uiPriority w:val="9"/>
+    <w:rsid w:val="005A51DB"/>
+    <w:rPr>
+      <w:rFonts w:asciiTheme="majorHAnsi" w:eastAsiaTheme="majorEastAsia" w:hAnsiTheme="majorHAnsi" w:cstheme="majorBidi"/>
+      <w:b/>
+      <w:bCs/>
+      <w:color w:val="4F81BD" w:themeColor="accent1"/>
+      <w:sz w:val="26"/>
+      <w:szCs w:val="26"/>
+    </w:rPr>
+  </w:style>
+  <w:style w:type="paragraph" w:styleId="Caption">
+    <w:name w:val="caption"/>
+    <w:basedOn w:val="Normal"/>
+    <w:next w:val="Normal"/>
+    <w:uiPriority w:val="35"/>
+    <w:unhideWhenUsed/>
+    <w:qFormat/>
+    <w:rsid w:val="002C4B34"/>
+    <w:pPr>
+      <w:spacing w:after="200"/>
+    </w:pPr>
+    <w:rPr>
+      <w:b/>
+      <w:bCs/>
+      <w:color w:val="4F81BD" w:themeColor="accent1"/>
+      <w:sz w:val="18"/>
+      <w:szCs w:val="18"/>
     </w:rPr>
   </w:style>
 </w:styles>

</xml_diff>